<commit_message>
Added validation on modele +finishing JavaDoc
</commit_message>
<xml_diff>
--- a/enonce/services.docx
+++ b/enonce/services.docx
@@ -5,14 +5,22 @@
     <w:p>
       <w:pPr>
         <w:pStyle w:val="Titre1"/>
+        <w:ind w:left="-284" w:right="-800"/>
         <w:jc w:val="center"/>
       </w:pPr>
       <w:r>
         <w:t>SERVICES</w:t>
       </w:r>
     </w:p>
-    <w:p/>
-    <w:p>
+    <w:p>
+      <w:pPr>
+        <w:ind w:left="-284" w:right="-800"/>
+      </w:pPr>
+    </w:p>
+    <w:p>
+      <w:pPr>
+        <w:ind w:left="-284" w:right="-800"/>
+      </w:pPr>
       <w:proofErr w:type="spellStart"/>
       <w:r>
         <w:t>Publique</w:t>
@@ -27,6 +35,9 @@
       </w:r>
     </w:p>
     <w:p>
+      <w:pPr>
+        <w:ind w:left="-284" w:right="-800"/>
+      </w:pPr>
       <w:proofErr w:type="spellStart"/>
       <w:r>
         <w:t>Privée</w:t>
@@ -47,17 +58,90 @@
         <w:t xml:space="preserve">  = UX 1 à 18</w:t>
       </w:r>
     </w:p>
-    <w:p/>
+    <w:p>
+      <w:pPr>
+        <w:ind w:left="-284" w:right="-800"/>
+      </w:pPr>
+    </w:p>
+    <w:p>
+      <w:pPr>
+        <w:ind w:left="-284" w:right="-800"/>
+      </w:pPr>
+    </w:p>
     <w:p>
       <w:pPr>
         <w:pStyle w:val="Titre2"/>
-      </w:pPr>
+        <w:ind w:left="-284" w:right="-800"/>
+      </w:pPr>
+      <w:r>
+        <w:t>Token</w:t>
+      </w:r>
+    </w:p>
+    <w:p>
+      <w:pPr>
+        <w:ind w:left="-284" w:right="-800"/>
+      </w:pPr>
+      <w:r>
+        <w:t xml:space="preserve">??? </w:t>
+      </w:r>
+      <w:proofErr w:type="spellStart"/>
+      <w:proofErr w:type="gramStart"/>
+      <w:r>
+        <w:t>ActionToken</w:t>
+      </w:r>
+      <w:proofErr w:type="spellEnd"/>
+      <w:r>
+        <w:t>(</w:t>
+      </w:r>
+      <w:proofErr w:type="gramEnd"/>
+      <w:r>
+        <w:t>email)</w:t>
+      </w:r>
+      <w:r>
+        <w:sym w:font="Wingdings" w:char="F0E0"/>
+      </w:r>
+      <w:r>
+        <w:t xml:space="preserve"> token{</w:t>
+      </w:r>
+      <w:r>
+        <w:t xml:space="preserve"> </w:t>
+      </w:r>
+      <w:proofErr w:type="spellStart"/>
+      <w:r>
+        <w:t>idToken</w:t>
+      </w:r>
+      <w:proofErr w:type="spellEnd"/>
+      <w:r>
+        <w:t xml:space="preserve">, </w:t>
+      </w:r>
+      <w:proofErr w:type="spellStart"/>
+      <w:r>
+        <w:t>etat</w:t>
+      </w:r>
+      <w:proofErr w:type="spellEnd"/>
+      <w:r>
+        <w:t xml:space="preserve"> , salt } //TODO</w:t>
+      </w:r>
+    </w:p>
+    <w:p>
+      <w:pPr>
+        <w:pStyle w:val="Titre2"/>
+        <w:ind w:left="-284" w:right="-800"/>
+      </w:pPr>
+      <w:r>
+        <w:t>Token</w:t>
+      </w:r>
+      <w:r>
+        <w:sym w:font="Wingdings" w:char="F0E0"/>
+      </w:r>
       <w:r>
         <w:t>User</w:t>
       </w:r>
     </w:p>
-    <w:p/>
-    <w:p>
+    <w:p>
+      <w:pPr>
+        <w:ind w:left="-284" w:right="-800"/>
+      </w:pPr>
       <w:r>
         <w:t xml:space="preserve">??? </w:t>
       </w:r>
@@ -110,6 +194,9 @@
       </w:r>
     </w:p>
     <w:p>
+      <w:pPr>
+        <w:ind w:left="-284" w:right="-800"/>
+      </w:pPr>
       <w:proofErr w:type="gramStart"/>
       <w:r>
         <w:t xml:space="preserve">P1  </w:t>
@@ -119,7 +206,10 @@
       </w:r>
       <w:proofErr w:type="gramEnd"/>
       <w:r>
-        <w:t xml:space="preserve">(email , alias  , </w:t>
+        <w:t>(em</w:t>
+      </w:r>
+      <w:r>
+        <w:t xml:space="preserve">ail , alias  , </w:t>
       </w:r>
       <w:proofErr w:type="spellStart"/>
       <w:r>
@@ -135,12 +225,175 @@
       </w:r>
       <w:proofErr w:type="spellEnd"/>
       <w:r>
-        <w:t xml:space="preserve">) </w:t>
+        <w:t>)</w:t>
       </w:r>
       <w:r>
         <w:sym w:font="Wingdings" w:char="F0E0"/>
       </w:r>
       <w:r>
+        <w:t xml:space="preserve">token{ </w:t>
+      </w:r>
+      <w:proofErr w:type="spellStart"/>
+      <w:r>
+        <w:t>idToken</w:t>
+      </w:r>
+      <w:proofErr w:type="spellEnd"/>
+      <w:r>
+        <w:t xml:space="preserve"> , </w:t>
+      </w:r>
+      <w:proofErr w:type="spellStart"/>
+      <w:r>
+        <w:t>etat</w:t>
+      </w:r>
+      <w:proofErr w:type="spellEnd"/>
+      <w:r>
+        <w:t xml:space="preserve"> </w:t>
+      </w:r>
+      <w:r>
+        <w:t xml:space="preserve">, </w:t>
+      </w:r>
+      <w:r>
+        <w:t>[</w:t>
+      </w:r>
+      <w:r>
+        <w:t>action</w:t>
+      </w:r>
+      <w:r>
+        <w:t>],[</w:t>
+      </w:r>
+      <w:proofErr w:type="spellStart"/>
+      <w:r>
+        <w:t>captcha</w:t>
+      </w:r>
+      <w:proofErr w:type="spellEnd"/>
+      <w:r>
+        <w:t>]</w:t>
+      </w:r>
+      <w:r>
+        <w:t xml:space="preserve"> </w:t>
+      </w:r>
+      <w:r>
+        <w:t>}</w:t>
+      </w:r>
+      <w:r>
+        <w:t xml:space="preserve"> //FIX</w:t>
+      </w:r>
+    </w:p>
+    <w:p>
+      <w:pPr>
+        <w:ind w:left="-284" w:right="-800"/>
+      </w:pPr>
+      <w:proofErr w:type="gramStart"/>
+      <w:r>
+        <w:t xml:space="preserve">U2  </w:t>
+      </w:r>
+      <w:proofErr w:type="spellStart"/>
+      <w:r>
+        <w:t>ConfirmCreate</w:t>
+      </w:r>
+      <w:proofErr w:type="spellEnd"/>
+      <w:proofErr w:type="gramEnd"/>
+      <w:r>
+        <w:t>(</w:t>
+      </w:r>
+      <w:proofErr w:type="spellStart"/>
+      <w:r>
+        <w:t>idToken</w:t>
+      </w:r>
+      <w:proofErr w:type="spellEnd"/>
+      <w:r>
+        <w:t xml:space="preserve"> , </w:t>
+      </w:r>
+      <w:proofErr w:type="spellStart"/>
+      <w:r>
+        <w:t>captcha</w:t>
+      </w:r>
+      <w:proofErr w:type="spellEnd"/>
+      <w:r>
+        <w:t xml:space="preserve"> </w:t>
+      </w:r>
+      <w:r>
+        <w:t>)</w:t>
+      </w:r>
+      <w:r>
+        <w:sym w:font="Wingdings" w:char="F0E0"/>
+      </w:r>
+      <w:r>
+        <w:t xml:space="preserve"> </w:t>
+      </w:r>
+      <w:r>
+        <w:t xml:space="preserve">token{ </w:t>
+      </w:r>
+      <w:proofErr w:type="spellStart"/>
+      <w:r>
+        <w:t>idToken</w:t>
+      </w:r>
+      <w:proofErr w:type="spellEnd"/>
+      <w:r>
+        <w:t xml:space="preserve">, </w:t>
+      </w:r>
+      <w:proofErr w:type="spellStart"/>
+      <w:r>
+        <w:t>etat</w:t>
+      </w:r>
+      <w:proofErr w:type="spellEnd"/>
+      <w:r>
+        <w:t xml:space="preserve"> , [</w:t>
+      </w:r>
+      <w:r>
+        <w:t>action</w:t>
+      </w:r>
+      <w:r>
+        <w:t>]</w:t>
+      </w:r>
+      <w:r>
+        <w:t xml:space="preserve"> }</w:t>
+      </w:r>
+      <w:r>
+        <w:t xml:space="preserve">  //FIX</w:t>
+      </w:r>
+    </w:p>
+    <w:p>
+      <w:pPr>
+        <w:ind w:left="-284" w:right="-800"/>
+      </w:pPr>
+      <w:r>
+        <w:t xml:space="preserve">??? </w:t>
+      </w:r>
+      <w:proofErr w:type="gramStart"/>
+      <w:r>
+        <w:t>Logof</w:t>
+      </w:r>
+      <w:r>
+        <w:t>f</w:t>
+      </w:r>
+      <w:r>
+        <w:t>(</w:t>
+      </w:r>
+      <w:proofErr w:type="spellStart"/>
+      <w:proofErr w:type="gramEnd"/>
+      <w:r>
+        <w:t>idToken</w:t>
+      </w:r>
+      <w:proofErr w:type="spellEnd"/>
+      <w:r>
+        <w:t xml:space="preserve"> , </w:t>
+      </w:r>
+      <w:proofErr w:type="spellStart"/>
+      <w:r>
+        <w:t>cle</w:t>
+      </w:r>
+      <w:proofErr w:type="spellEnd"/>
+      <w:r>
+        <w:t xml:space="preserve"> </w:t>
+      </w:r>
+      <w:r>
+        <w:t xml:space="preserve">)  </w:t>
+      </w:r>
+      <w:r>
+        <w:sym w:font="Wingdings" w:char="F0E0"/>
+      </w:r>
+      <w:r>
         <w:t xml:space="preserve"> token{ </w:t>
       </w:r>
       <w:proofErr w:type="spellStart"/>
@@ -149,39 +402,226 @@
       </w:r>
       <w:proofErr w:type="spellEnd"/>
       <w:r>
+        <w:t xml:space="preserve">, </w:t>
+      </w:r>
+      <w:proofErr w:type="spellStart"/>
+      <w:r>
+        <w:t>etat</w:t>
+      </w:r>
+      <w:proofErr w:type="spellEnd"/>
+      <w:r>
+        <w:t xml:space="preserve"> </w:t>
+      </w:r>
+      <w:r>
+        <w:t xml:space="preserve">, </w:t>
+      </w:r>
+      <w:r>
+        <w:t>,[action]</w:t>
+      </w:r>
+      <w:r>
+        <w:t>}</w:t>
+      </w:r>
+      <w:r>
+        <w:t xml:space="preserve"> //TODO</w:t>
+      </w:r>
+    </w:p>
+    <w:p>
+      <w:pPr>
+        <w:ind w:left="-284" w:right="-800"/>
+      </w:pPr>
+      <w:proofErr w:type="gramStart"/>
+      <w:r>
+        <w:t xml:space="preserve">U1  </w:t>
+      </w:r>
+      <w:proofErr w:type="spellStart"/>
+      <w:r>
+        <w:t>modUser</w:t>
+      </w:r>
+      <w:proofErr w:type="spellEnd"/>
+      <w:proofErr w:type="gramEnd"/>
+      <w:r>
+        <w:t>(</w:t>
+      </w:r>
+      <w:proofErr w:type="spellStart"/>
+      <w:r>
+        <w:t>idToken</w:t>
+      </w:r>
+      <w:proofErr w:type="spellEnd"/>
+      <w:r>
+        <w:t xml:space="preserve"> </w:t>
+      </w:r>
+      <w:r>
+        <w:t>,</w:t>
+      </w:r>
+      <w:r>
+        <w:t xml:space="preserve"> </w:t>
+      </w:r>
+      <w:r>
+        <w:t>key</w:t>
+      </w:r>
+      <w:r>
+        <w:t xml:space="preserve"> </w:t>
+      </w:r>
+      <w:r>
+        <w:t>,</w:t>
+      </w:r>
+      <w:r>
+        <w:t xml:space="preserve"> </w:t>
+      </w:r>
+      <w:proofErr w:type="spellStart"/>
+      <w:r>
+        <w:t>idUs</w:t>
+      </w:r>
+      <w:r>
+        <w:t>er</w:t>
+      </w:r>
+      <w:proofErr w:type="spellEnd"/>
+      <w:r>
+        <w:t xml:space="preserve"> </w:t>
+      </w:r>
+      <w:r>
+        <w:t>,</w:t>
+      </w:r>
+      <w:r>
+        <w:t xml:space="preserve"> email </w:t>
+      </w:r>
+      <w:r>
+        <w:t xml:space="preserve">, </w:t>
+      </w:r>
+      <w:proofErr w:type="spellStart"/>
+      <w:r>
+        <w:t>pswd</w:t>
+      </w:r>
+      <w:proofErr w:type="spellEnd"/>
+      <w:r>
+        <w:t xml:space="preserve"> </w:t>
+      </w:r>
+      <w:r>
+        <w:t>, alias, avatar</w:t>
+      </w:r>
+      <w:r>
+        <w:t>)</w:t>
+      </w:r>
+      <w:r>
+        <w:sym w:font="Wingdings" w:char="F0E0"/>
+      </w:r>
+      <w:r>
+        <w:t xml:space="preserve">token{ </w:t>
+      </w:r>
+      <w:proofErr w:type="spellStart"/>
+      <w:r>
+        <w:t>idToken</w:t>
+      </w:r>
+      <w:proofErr w:type="spellEnd"/>
+      <w:r>
+        <w:t xml:space="preserve">, </w:t>
+      </w:r>
+      <w:proofErr w:type="spellStart"/>
+      <w:r>
+        <w:t>etat</w:t>
+      </w:r>
+      <w:proofErr w:type="spellEnd"/>
+      <w:r>
+        <w:t xml:space="preserve"> ,[action] } </w:t>
+      </w:r>
+      <w:r>
+        <w:t xml:space="preserve"> //FIX</w:t>
+      </w:r>
+    </w:p>
+    <w:p>
+      <w:pPr>
+        <w:ind w:left="-284" w:right="-800"/>
+      </w:pPr>
+    </w:p>
+    <w:p>
+      <w:pPr>
+        <w:pStyle w:val="Titre2"/>
+        <w:ind w:left="-284" w:right="-800"/>
+      </w:pPr>
+      <w:proofErr w:type="spellStart"/>
+      <w:r>
+        <w:t>ListeDeLecture</w:t>
+      </w:r>
+      <w:proofErr w:type="spellEnd"/>
+    </w:p>
+    <w:p>
+      <w:pPr>
+        <w:ind w:left="-284" w:right="-800"/>
+      </w:pPr>
+      <w:proofErr w:type="gramStart"/>
+      <w:r>
+        <w:t xml:space="preserve">U3  </w:t>
+      </w:r>
+      <w:proofErr w:type="spellStart"/>
+      <w:r>
+        <w:t>Create</w:t>
+      </w:r>
+      <w:r>
+        <w:t>Playl</w:t>
+      </w:r>
+      <w:r>
+        <w:t>ist</w:t>
+      </w:r>
+      <w:proofErr w:type="spellEnd"/>
+      <w:proofErr w:type="gramEnd"/>
+      <w:r>
+        <w:t>(</w:t>
+      </w:r>
+      <w:proofErr w:type="spellStart"/>
+      <w:r>
+        <w:t>idToken</w:t>
+      </w:r>
+      <w:proofErr w:type="spellEnd"/>
+      <w:r>
+        <w:t xml:space="preserve"> ,</w:t>
+      </w:r>
+      <w:proofErr w:type="spellStart"/>
+      <w:r>
+        <w:t>cle</w:t>
+      </w:r>
+      <w:proofErr w:type="spellEnd"/>
+      <w:r>
         <w:t xml:space="preserve"> , </w:t>
       </w:r>
       <w:proofErr w:type="spellStart"/>
       <w:r>
-        <w:t>etat</w:t>
-      </w:r>
-      <w:proofErr w:type="spellEnd"/>
-      <w:r>
-        <w:t xml:space="preserve"> </w:t>
-      </w:r>
-      <w:r>
-        <w:t xml:space="preserve">, action , </w:t>
-      </w:r>
-      <w:proofErr w:type="spellStart"/>
-      <w:r>
-        <w:t>captcha</w:t>
-      </w:r>
-      <w:proofErr w:type="spellEnd"/>
-      <w:r>
-        <w:t xml:space="preserve"> </w:t>
-      </w:r>
-      <w:r>
-        <w:t>}</w:t>
-      </w:r>
-    </w:p>
-    <w:p>
+        <w:t>idUser</w:t>
+      </w:r>
+      <w:proofErr w:type="spellEnd"/>
+      <w:r>
+        <w:t xml:space="preserve"> , name , </w:t>
+      </w:r>
+      <w:proofErr w:type="spellStart"/>
+      <w:r>
+        <w:t>isPublic</w:t>
+      </w:r>
+      <w:proofErr w:type="spellEnd"/>
+      <w:r>
+        <w:t xml:space="preserve"> , </w:t>
+      </w:r>
+      <w:proofErr w:type="spellStart"/>
+      <w:r>
+        <w:t>isActive</w:t>
+      </w:r>
+      <w:proofErr w:type="spellEnd"/>
+      <w:r>
+        <w:t xml:space="preserve"> )</w:t>
+      </w:r>
+      <w:r>
+        <w:t xml:space="preserve"> //TODO</w:t>
+      </w:r>
+    </w:p>
+    <w:p>
+      <w:pPr>
+        <w:ind w:left="-284" w:right="-800"/>
+      </w:pPr>
+      <w:r>
+        <w:t xml:space="preserve">??? </w:t>
+      </w:r>
+      <w:proofErr w:type="spellStart"/>
       <w:proofErr w:type="gramStart"/>
       <w:r>
-        <w:t xml:space="preserve">U2  </w:t>
-      </w:r>
-      <w:proofErr w:type="spellStart"/>
-      <w:r>
-        <w:t>ConfirmCreate</w:t>
+        <w:t>getMyPlaylists</w:t>
       </w:r>
       <w:proofErr w:type="spellEnd"/>
       <w:proofErr w:type="gramEnd"/>
@@ -194,16 +634,106 @@
       </w:r>
       <w:proofErr w:type="spellEnd"/>
       <w:r>
+        <w:t xml:space="preserve">  , </w:t>
+      </w:r>
+      <w:proofErr w:type="spellStart"/>
+      <w:r>
+        <w:t>cle</w:t>
+      </w:r>
+      <w:proofErr w:type="spellEnd"/>
+      <w:r>
+        <w:t xml:space="preserve"> )</w:t>
+      </w:r>
+      <w:r>
+        <w:t xml:space="preserve"> </w:t>
+      </w:r>
+      <w:r>
+        <w:t>)</w:t>
+      </w:r>
+      <w:r>
+        <w:sym w:font="Wingdings" w:char="F0E0"/>
+      </w:r>
+      <w:r>
+        <w:t xml:space="preserve"> </w:t>
+      </w:r>
+      <w:r>
+        <w:t>List&lt;playlist&gt;{</w:t>
+      </w:r>
+      <w:r>
+        <w:t xml:space="preserve"> </w:t>
+      </w:r>
+      <w:proofErr w:type="spellStart"/>
+      <w:r>
+        <w:t>idUser</w:t>
+      </w:r>
+      <w:proofErr w:type="spellEnd"/>
+      <w:r>
+        <w:t xml:space="preserve"> , name , </w:t>
+      </w:r>
+      <w:proofErr w:type="spellStart"/>
+      <w:r>
+        <w:t>isPublic</w:t>
+      </w:r>
+      <w:proofErr w:type="spellEnd"/>
+      <w:r>
         <w:t xml:space="preserve"> , </w:t>
       </w:r>
       <w:proofErr w:type="spellStart"/>
       <w:r>
-        <w:t>captcha</w:t>
-      </w:r>
-      <w:proofErr w:type="spellEnd"/>
-      <w:r>
-        <w:t xml:space="preserve"> </w:t>
-      </w:r>
+        <w:t>isActive</w:t>
+      </w:r>
+      <w:proofErr w:type="spellEnd"/>
+      <w:r>
+        <w:t xml:space="preserve"> </w:t>
+      </w:r>
+      <w:r>
+        <w:t>, date</w:t>
+      </w:r>
+      <w:r>
+        <w:t xml:space="preserve">}  </w:t>
+      </w:r>
+      <w:r>
+        <w:t xml:space="preserve"> //TODO</w:t>
+      </w:r>
+    </w:p>
+    <w:p>
+      <w:pPr>
+        <w:ind w:left="-284" w:right="-800"/>
+      </w:pPr>
+      <w:proofErr w:type="gramStart"/>
+      <w:r>
+        <w:t xml:space="preserve">U4  </w:t>
+      </w:r>
+      <w:proofErr w:type="spellStart"/>
+      <w:r>
+        <w:t>getSpecificPlaylist</w:t>
+      </w:r>
+      <w:proofErr w:type="spellEnd"/>
+      <w:proofErr w:type="gramEnd"/>
+      <w:r>
+        <w:t>(</w:t>
+      </w:r>
+      <w:proofErr w:type="spellStart"/>
+      <w:r>
+        <w:t>idToken</w:t>
+      </w:r>
+      <w:proofErr w:type="spellEnd"/>
+      <w:r>
+        <w:t xml:space="preserve">  , </w:t>
+      </w:r>
+      <w:proofErr w:type="spellStart"/>
+      <w:r>
+        <w:t>cle</w:t>
+      </w:r>
+      <w:proofErr w:type="spellEnd"/>
+      <w:r>
+        <w:t xml:space="preserve"> , </w:t>
+      </w:r>
+      <w:proofErr w:type="spellStart"/>
+      <w:r>
+        <w:t>idPlaylist</w:t>
+      </w:r>
+      <w:proofErr w:type="spellEnd"/>
       <w:r>
         <w:t>)</w:t>
       </w:r>
@@ -214,10 +744,58 @@
         <w:t xml:space="preserve"> </w:t>
       </w:r>
       <w:r>
-        <w:t>token{</w:t>
-      </w:r>
-      <w:r>
-        <w:t xml:space="preserve"> </w:t>
+        <w:t>playlist{</w:t>
+      </w:r>
+      <w:r>
+        <w:t xml:space="preserve"> </w:t>
+      </w:r>
+      <w:proofErr w:type="spellStart"/>
+      <w:r>
+        <w:t>idUser</w:t>
+      </w:r>
+      <w:proofErr w:type="spellEnd"/>
+      <w:r>
+        <w:t xml:space="preserve"> , name , </w:t>
+      </w:r>
+      <w:proofErr w:type="spellStart"/>
+      <w:r>
+        <w:t>isPublic</w:t>
+      </w:r>
+      <w:proofErr w:type="spellEnd"/>
+      <w:r>
+        <w:t xml:space="preserve"> , </w:t>
+      </w:r>
+      <w:proofErr w:type="spellStart"/>
+      <w:r>
+        <w:t>isActive</w:t>
+      </w:r>
+      <w:proofErr w:type="spellEnd"/>
+      <w:r>
+        <w:t xml:space="preserve"> </w:t>
+      </w:r>
+      <w:r>
+        <w:t>, date} //TODO</w:t>
+      </w:r>
+    </w:p>
+    <w:p>
+      <w:pPr>
+        <w:ind w:left="-284" w:right="-800"/>
+      </w:pPr>
+      <w:proofErr w:type="gramStart"/>
+      <w:r>
+        <w:t xml:space="preserve">U5  </w:t>
+      </w:r>
+      <w:proofErr w:type="spellStart"/>
+      <w:r>
+        <w:t>modifyPlaylist</w:t>
+      </w:r>
+      <w:proofErr w:type="spellEnd"/>
+      <w:proofErr w:type="gramEnd"/>
+      <w:r>
+        <w:t xml:space="preserve"> </w:t>
+      </w:r>
+      <w:r>
+        <w:t>(</w:t>
       </w:r>
       <w:proofErr w:type="spellStart"/>
       <w:r>
@@ -225,164 +803,352 @@
       </w:r>
       <w:proofErr w:type="spellEnd"/>
       <w:r>
-        <w:t xml:space="preserve">, </w:t>
-      </w:r>
-      <w:proofErr w:type="spellStart"/>
-      <w:r>
-        <w:t>etat</w:t>
-      </w:r>
-      <w:proofErr w:type="spellEnd"/>
-      <w:r>
-        <w:t xml:space="preserve"> }</w:t>
-      </w:r>
-    </w:p>
-    <w:p>
-      <w:r>
-        <w:t xml:space="preserve">??? </w:t>
-      </w:r>
-      <w:proofErr w:type="spellStart"/>
-      <w:r>
-        <w:t>Logof</w:t>
-      </w:r>
-      <w:proofErr w:type="spellEnd"/>
-      <w:proofErr w:type="gramStart"/>
-      <w:r>
-        <w:t>( email</w:t>
-      </w:r>
-      <w:proofErr w:type="gramEnd"/>
-      <w:r>
-        <w:t xml:space="preserve"> )  </w:t>
-      </w:r>
-      <w:r>
-        <w:sym w:font="Wingdings" w:char="F0E0"/>
-      </w:r>
-      <w:r>
-        <w:t xml:space="preserve"> token{</w:t>
-      </w:r>
-      <w:r>
-        <w:t xml:space="preserve"> </w:t>
-      </w:r>
-      <w:proofErr w:type="spellStart"/>
-      <w:r>
-        <w:t>idToken</w:t>
-      </w:r>
-      <w:proofErr w:type="spellEnd"/>
-      <w:r>
-        <w:t xml:space="preserve">, </w:t>
-      </w:r>
-      <w:proofErr w:type="spellStart"/>
-      <w:r>
-        <w:t>etat</w:t>
-      </w:r>
-      <w:proofErr w:type="spellEnd"/>
-      <w:r>
-        <w:t xml:space="preserve"> }</w:t>
-      </w:r>
-    </w:p>
-    <w:p>
-      <w:proofErr w:type="gramStart"/>
-      <w:r>
-        <w:t xml:space="preserve">U1  </w:t>
-      </w:r>
-      <w:proofErr w:type="spellStart"/>
-      <w:r>
-        <w:t>modUser</w:t>
-      </w:r>
-      <w:proofErr w:type="spellEnd"/>
-      <w:proofErr w:type="gramEnd"/>
-      <w:r>
-        <w:t>(</w:t>
+        <w:t xml:space="preserve">  , </w:t>
+      </w:r>
+      <w:proofErr w:type="spellStart"/>
+      <w:r>
+        <w:t>cle</w:t>
+      </w:r>
+      <w:proofErr w:type="spellEnd"/>
+      <w:r>
+        <w:t xml:space="preserve"> , name</w:t>
+      </w:r>
+      <w:r>
+        <w:t>,</w:t>
+      </w:r>
+      <w:r>
+        <w:t xml:space="preserve"> </w:t>
+      </w:r>
+      <w:proofErr w:type="spellStart"/>
+      <w:r>
+        <w:t>isPublic</w:t>
+      </w:r>
+      <w:proofErr w:type="spellEnd"/>
+      <w:r>
+        <w:t xml:space="preserve"> , </w:t>
+      </w:r>
+      <w:proofErr w:type="spellStart"/>
+      <w:r>
+        <w:t>isActive</w:t>
+      </w:r>
+      <w:proofErr w:type="spellEnd"/>
+      <w:r>
+        <w:t xml:space="preserve"> </w:t>
+      </w:r>
+      <w:r>
+        <w:t xml:space="preserve"> </w:t>
       </w:r>
       <w:bookmarkStart w:id="0" w:name="_GoBack"/>
       <w:bookmarkEnd w:id="0"/>
-    </w:p>
-    <w:p>
-      <w:pPr>
-        <w:pStyle w:val="Titre2"/>
-      </w:pPr>
-      <w:r>
-        <w:t>Token</w:t>
-      </w:r>
-    </w:p>
-    <w:p>
-      <w:proofErr w:type="spellStart"/>
+      <w:r>
+        <w:t>)</w:t>
+      </w:r>
+      <w:r>
+        <w:sym w:font="Wingdings" w:char="F0E0"/>
+      </w:r>
+      <w:r>
+        <w:t xml:space="preserve"> </w:t>
+      </w:r>
+      <w:r>
+        <w:t>playlist{</w:t>
+      </w:r>
+      <w:r>
+        <w:t xml:space="preserve"> </w:t>
+      </w:r>
+      <w:proofErr w:type="spellStart"/>
+      <w:r>
+        <w:t>idUser</w:t>
+      </w:r>
+      <w:proofErr w:type="spellEnd"/>
+      <w:r>
+        <w:t xml:space="preserve"> , name , </w:t>
+      </w:r>
+      <w:proofErr w:type="spellStart"/>
+      <w:r>
+        <w:t>isPublic</w:t>
+      </w:r>
+      <w:proofErr w:type="spellEnd"/>
+      <w:r>
+        <w:t xml:space="preserve"> , </w:t>
+      </w:r>
+      <w:proofErr w:type="spellStart"/>
+      <w:r>
+        <w:t>isActive</w:t>
+      </w:r>
+      <w:proofErr w:type="spellEnd"/>
+      <w:r>
+        <w:t xml:space="preserve"> </w:t>
+      </w:r>
+      <w:r>
+        <w:t>, date} //TODO</w:t>
+      </w:r>
+    </w:p>
+    <w:p>
+      <w:pPr>
+        <w:ind w:left="-284" w:right="-426"/>
+      </w:pPr>
       <w:proofErr w:type="gramStart"/>
       <w:r>
-        <w:t>A</w:t>
-      </w:r>
-      <w:r>
-        <w:t>ctionToken</w:t>
-      </w:r>
-      <w:proofErr w:type="spellEnd"/>
+        <w:t>U</w:t>
+      </w:r>
+      <w:r>
+        <w:t>14</w:t>
+      </w:r>
+      <w:r>
+        <w:t xml:space="preserve">  </w:t>
+      </w:r>
+      <w:proofErr w:type="spellStart"/>
+      <w:r>
+        <w:t>add</w:t>
+      </w:r>
+      <w:r>
+        <w:t>Song</w:t>
+      </w:r>
+      <w:r>
+        <w:t>To</w:t>
+      </w:r>
+      <w:r>
+        <w:t>Playlist</w:t>
+      </w:r>
+      <w:proofErr w:type="spellEnd"/>
+      <w:proofErr w:type="gramEnd"/>
+      <w:r>
+        <w:t xml:space="preserve"> (</w:t>
+      </w:r>
+      <w:proofErr w:type="spellStart"/>
+      <w:r>
+        <w:t>idToken</w:t>
+      </w:r>
+      <w:proofErr w:type="spellEnd"/>
+      <w:r>
+        <w:t xml:space="preserve"> ,</w:t>
+      </w:r>
+      <w:proofErr w:type="spellStart"/>
+      <w:r>
+        <w:t>cle</w:t>
+      </w:r>
+      <w:r>
+        <w:t>,idPlaylist</w:t>
+      </w:r>
+      <w:r>
+        <w:t>,</w:t>
+      </w:r>
+      <w:r>
+        <w:t>idSong</w:t>
+      </w:r>
+      <w:proofErr w:type="spellEnd"/>
+      <w:r>
+        <w:t>)</w:t>
+      </w:r>
+      <w:r>
+        <w:sym w:font="Wingdings" w:char="F0E0"/>
+      </w:r>
+      <w:r>
+        <w:t xml:space="preserve"> </w:t>
+      </w:r>
+      <w:r>
+        <w:t>playlist{</w:t>
+      </w:r>
+      <w:r>
+        <w:t xml:space="preserve"> </w:t>
+      </w:r>
+      <w:proofErr w:type="spellStart"/>
+      <w:r>
+        <w:t>idUser</w:t>
+      </w:r>
+      <w:proofErr w:type="spellEnd"/>
+      <w:r>
+        <w:t xml:space="preserve"> , name , </w:t>
+      </w:r>
+      <w:proofErr w:type="spellStart"/>
+      <w:r>
+        <w:t>isPublic</w:t>
+      </w:r>
+      <w:proofErr w:type="spellEnd"/>
+      <w:r>
+        <w:t xml:space="preserve"> , </w:t>
+      </w:r>
+      <w:proofErr w:type="spellStart"/>
+      <w:r>
+        <w:t>isActive</w:t>
+      </w:r>
+      <w:proofErr w:type="spellEnd"/>
+      <w:r>
+        <w:t xml:space="preserve"> </w:t>
+      </w:r>
+      <w:r>
+        <w:t>, date} //TODO</w:t>
+      </w:r>
+    </w:p>
+    <w:p>
+      <w:pPr>
+        <w:ind w:left="-284" w:right="-800"/>
+      </w:pPr>
+      <w:proofErr w:type="gramStart"/>
+      <w:r>
+        <w:t>U15</w:t>
+      </w:r>
+      <w:r>
+        <w:t xml:space="preserve">  </w:t>
+      </w:r>
+      <w:proofErr w:type="spellStart"/>
+      <w:r>
+        <w:t>removeSongFromPlaylist</w:t>
+      </w:r>
+      <w:proofErr w:type="spellEnd"/>
+      <w:proofErr w:type="gramEnd"/>
+      <w:r>
+        <w:t xml:space="preserve"> (</w:t>
+      </w:r>
+      <w:proofErr w:type="spellStart"/>
+      <w:r>
+        <w:t>idToken</w:t>
+      </w:r>
+      <w:proofErr w:type="spellEnd"/>
+      <w:r>
+        <w:t xml:space="preserve">  , </w:t>
+      </w:r>
+      <w:proofErr w:type="spellStart"/>
+      <w:r>
+        <w:t>cle</w:t>
+      </w:r>
+      <w:proofErr w:type="spellEnd"/>
+      <w:r>
+        <w:t xml:space="preserve"> , </w:t>
+      </w:r>
+      <w:proofErr w:type="spellStart"/>
+      <w:r>
+        <w:t>idPlaylist</w:t>
+      </w:r>
+      <w:proofErr w:type="spellEnd"/>
+      <w:r>
+        <w:t xml:space="preserve"> , </w:t>
+      </w:r>
+      <w:proofErr w:type="spellStart"/>
+      <w:r>
+        <w:t>idSong</w:t>
+      </w:r>
+      <w:proofErr w:type="spellEnd"/>
+      <w:r>
+        <w:t>)</w:t>
+      </w:r>
+      <w:r>
+        <w:sym w:font="Wingdings" w:char="F0E0"/>
+      </w:r>
+      <w:r>
+        <w:t>playlist{</w:t>
+      </w:r>
+      <w:r>
+        <w:t xml:space="preserve"> </w:t>
+      </w:r>
+      <w:proofErr w:type="spellStart"/>
+      <w:r>
+        <w:t>idUser,name,isPublic,isActive,date</w:t>
+      </w:r>
+      <w:proofErr w:type="spellEnd"/>
+      <w:r>
+        <w:t>} //TODO</w:t>
+      </w:r>
+    </w:p>
+    <w:p>
+      <w:pPr>
+        <w:ind w:left="-284" w:right="-426"/>
+      </w:pPr>
+    </w:p>
+    <w:p>
+      <w:pPr>
+        <w:ind w:left="-284" w:right="-800"/>
+      </w:pPr>
+      <w:proofErr w:type="gramStart"/>
+      <w:r>
+        <w:t xml:space="preserve">U6  </w:t>
+      </w:r>
+      <w:proofErr w:type="spellStart"/>
+      <w:r>
+        <w:t>activatePlaylist</w:t>
+      </w:r>
+      <w:proofErr w:type="spellEnd"/>
+      <w:proofErr w:type="gramEnd"/>
       <w:r>
         <w:t>(</w:t>
       </w:r>
-      <w:proofErr w:type="gramEnd"/>
-      <w:r>
-        <w:t>email)</w:t>
+      <w:proofErr w:type="spellStart"/>
+      <w:r>
+        <w:t>idToken</w:t>
+      </w:r>
+      <w:proofErr w:type="spellEnd"/>
+      <w:r>
+        <w:t xml:space="preserve">  , </w:t>
+      </w:r>
+      <w:proofErr w:type="spellStart"/>
+      <w:r>
+        <w:t>cle</w:t>
+      </w:r>
+      <w:proofErr w:type="spellEnd"/>
+      <w:r>
+        <w:t xml:space="preserve">) </w:t>
+      </w:r>
+      <w:r>
+        <w:t>)</w:t>
       </w:r>
       <w:r>
         <w:sym w:font="Wingdings" w:char="F0E0"/>
       </w:r>
       <w:r>
-        <w:t xml:space="preserve"> token{</w:t>
-      </w:r>
-      <w:r>
-        <w:t xml:space="preserve"> </w:t>
-      </w:r>
-      <w:proofErr w:type="spellStart"/>
-      <w:r>
-        <w:t>idToken</w:t>
-      </w:r>
-      <w:proofErr w:type="spellEnd"/>
-      <w:r>
-        <w:t xml:space="preserve">, </w:t>
-      </w:r>
-      <w:proofErr w:type="spellStart"/>
-      <w:r>
-        <w:t>etat</w:t>
-      </w:r>
-      <w:proofErr w:type="spellEnd"/>
-      <w:r>
-        <w:t xml:space="preserve"> , salt }</w:t>
-      </w:r>
-    </w:p>
-    <w:p>
-      <w:pPr>
-        <w:pStyle w:val="Titre2"/>
-      </w:pPr>
-      <w:proofErr w:type="spellStart"/>
-      <w:r>
-        <w:t>ListeDeLecture</w:t>
-      </w:r>
-      <w:proofErr w:type="spellEnd"/>
-    </w:p>
-    <w:p/>
-    <w:p>
-      <w:proofErr w:type="spellStart"/>
-      <w:proofErr w:type="gramStart"/>
-      <w:r>
-        <w:t>CreateList</w:t>
-      </w:r>
-      <w:proofErr w:type="spellEnd"/>
-      <w:r>
-        <w:t>(</w:t>
-      </w:r>
-      <w:proofErr w:type="spellStart"/>
-      <w:proofErr w:type="gramEnd"/>
-      <w:r>
-        <w:t>idToken</w:t>
-      </w:r>
-      <w:proofErr w:type="spellEnd"/>
-      <w:r>
-        <w:t xml:space="preserve"> ,salt</w:t>
-      </w:r>
-    </w:p>
-    <w:p/>
-    <w:p/>
+        <w:t xml:space="preserve"> </w:t>
+      </w:r>
+      <w:r>
+        <w:t>playlist{</w:t>
+      </w:r>
+      <w:r>
+        <w:t xml:space="preserve"> </w:t>
+      </w:r>
+      <w:proofErr w:type="spellStart"/>
+      <w:r>
+        <w:t>idUser</w:t>
+      </w:r>
+      <w:proofErr w:type="spellEnd"/>
+      <w:r>
+        <w:t xml:space="preserve"> , name , </w:t>
+      </w:r>
+      <w:proofErr w:type="spellStart"/>
+      <w:r>
+        <w:t>isPublic</w:t>
+      </w:r>
+      <w:proofErr w:type="spellEnd"/>
+      <w:r>
+        <w:t xml:space="preserve"> , </w:t>
+      </w:r>
+      <w:proofErr w:type="spellStart"/>
+      <w:r>
+        <w:t>isActive</w:t>
+      </w:r>
+      <w:proofErr w:type="spellEnd"/>
+      <w:r>
+        <w:t xml:space="preserve"> </w:t>
+      </w:r>
+      <w:r>
+        <w:t>, date} //TODO</w:t>
+      </w:r>
+    </w:p>
+    <w:p>
+      <w:pPr>
+        <w:ind w:left="-284" w:right="-800"/>
+      </w:pPr>
+    </w:p>
+    <w:p>
+      <w:pPr>
+        <w:ind w:left="-284" w:right="-800"/>
+      </w:pPr>
+    </w:p>
+    <w:p>
+      <w:pPr>
+        <w:ind w:left="-284" w:right="-800"/>
+      </w:pPr>
+    </w:p>
     <w:sectPr>
       <w:pgSz w:w="12240" w:h="15840"/>
-      <w:pgMar w:top="1417" w:right="1417" w:bottom="1417" w:left="1417" w:header="708" w:footer="708" w:gutter="0"/>
+      <w:pgMar w:top="1417" w:right="474" w:bottom="1417" w:left="993" w:header="708" w:footer="708" w:gutter="0"/>
       <w:cols w:space="708"/>
       <w:docGrid w:linePitch="360"/>
     </w:sectPr>

</xml_diff>

<commit_message>
service p1-5 && U1-14 done
</commit_message>
<xml_diff>
--- a/enonce/services.docx
+++ b/enonce/services.docx
@@ -75,11 +75,6 @@
       <w:pPr>
         <w:ind w:left="-284" w:right="-800"/>
       </w:pPr>
-    </w:p>
-    <w:p>
-      <w:pPr>
-        <w:ind w:left="-284" w:right="-800"/>
-      </w:pPr>
       <w:r>
         <w:t>=_________&amp;</w:t>
       </w:r>
@@ -264,12 +259,6 @@
         <w:pStyle w:val="Titre2"/>
         <w:ind w:left="-284" w:right="-800"/>
       </w:pPr>
-      <w:r>
-        <w:t>Token</w:t>
-      </w:r>
-      <w:r>
-        <w:sym w:font="Wingdings" w:char="F0E0"/>
-      </w:r>
       <w:r>
         <w:t>User</w:t>
       </w:r>
@@ -687,18 +676,10 @@
     </w:p>
     <w:p>
       <w:pPr>
-        <w:ind w:left="1132" w:right="-800" w:firstLine="992"/>
-      </w:pPr>
-    </w:p>
-    <w:p>
-      <w:pPr>
-        <w:ind w:left="1132" w:right="-800" w:firstLine="992"/>
-      </w:pPr>
-    </w:p>
-    <w:p>
-      <w:pPr>
-        <w:ind w:left="-284" w:right="-800"/>
-      </w:pPr>
+        <w:ind w:right="-800"/>
+      </w:pPr>
+      <w:bookmarkStart w:id="0" w:name="_GoBack"/>
+      <w:bookmarkEnd w:id="0"/>
     </w:p>
     <w:p>
       <w:pPr>
@@ -1060,7 +1041,7 @@
         <w:t>/</w:t>
       </w:r>
       <w:r>
-        <w:t>modifier</w:t>
+        <w:t>modify</w:t>
       </w:r>
       <w:proofErr w:type="gramStart"/>
       <w:r>
@@ -1280,6 +1261,7 @@
       </w:pPr>
       <w:proofErr w:type="spellStart"/>
       <w:r>
+        <w:lastRenderedPageBreak/>
         <w:t>Musique</w:t>
       </w:r>
       <w:proofErr w:type="spellEnd"/>
@@ -2092,14 +2074,208 @@
       <w:pPr>
         <w:ind w:left="-284" w:right="-800"/>
       </w:pPr>
-    </w:p>
-    <w:p>
-      <w:pPr>
-        <w:ind w:left="-284" w:right="-800"/>
-      </w:pPr>
-      <w:r>
-        <w:t xml:space="preserve"> </w:t>
-      </w:r>
+      <w:r>
+        <w:t xml:space="preserve">P2 </w:t>
+      </w:r>
+      <w:r>
+        <w:t>/service/</w:t>
+      </w:r>
+      <w:r>
+        <w:t>listeLecture</w:t>
+      </w:r>
+      <w:r>
+        <w:t>/getPublicPlaylist</w:t>
+      </w:r>
+      <w:proofErr w:type="gramStart"/>
+      <w:r>
+        <w:t>?idToken</w:t>
+      </w:r>
+      <w:proofErr w:type="gramEnd"/>
+      <w:r>
+        <w:t>=_________&amp;cle=_________&amp;idPlaylist=_________</w:t>
+      </w:r>
+    </w:p>
+    <w:p>
+      <w:pPr>
+        <w:ind w:left="-284" w:right="-800"/>
+      </w:pPr>
+      <w:r>
+        <w:tab/>
+      </w:r>
+      <w:proofErr w:type="spellStart"/>
+      <w:proofErr w:type="gramStart"/>
+      <w:r>
+        <w:t>getPublicPlaylist</w:t>
+      </w:r>
+      <w:proofErr w:type="spellEnd"/>
+      <w:proofErr w:type="gramEnd"/>
+      <w:r>
+        <w:t xml:space="preserve">( </w:t>
+      </w:r>
+      <w:proofErr w:type="spellStart"/>
+      <w:r>
+        <w:t>pIdToken</w:t>
+      </w:r>
+      <w:proofErr w:type="spellEnd"/>
+      <w:r>
+        <w:t xml:space="preserve"> , </w:t>
+      </w:r>
+      <w:proofErr w:type="spellStart"/>
+      <w:r>
+        <w:t>pKey</w:t>
+      </w:r>
+      <w:proofErr w:type="spellEnd"/>
+      <w:r>
+        <w:t xml:space="preserve"> , </w:t>
+      </w:r>
+      <w:proofErr w:type="spellStart"/>
+      <w:r>
+        <w:t>pIdPlaylist</w:t>
+      </w:r>
+      <w:proofErr w:type="spellEnd"/>
+      <w:r>
+        <w:t xml:space="preserve"> )</w:t>
+      </w:r>
+    </w:p>
+    <w:p>
+      <w:pPr>
+        <w:ind w:left="-284" w:right="-800" w:firstLine="992"/>
+      </w:pPr>
+      <w:r>
+        <w:sym w:font="Wingdings" w:char="F0E0"/>
+      </w:r>
+      <w:r>
+        <w:t xml:space="preserve"> </w:t>
+      </w:r>
+      <w:r>
+        <w:t>Token</w:t>
+      </w:r>
+    </w:p>
+    <w:p>
+      <w:pPr>
+        <w:ind w:left="-284" w:right="-800"/>
+      </w:pPr>
+    </w:p>
+    <w:p>
+      <w:pPr>
+        <w:ind w:left="-284" w:right="-800"/>
+      </w:pPr>
+      <w:proofErr w:type="gramStart"/>
+      <w:r>
+        <w:t xml:space="preserve">U4 </w:t>
+      </w:r>
+      <w:r>
+        <w:t>/service/</w:t>
+      </w:r>
+      <w:proofErr w:type="spellStart"/>
+      <w:r>
+        <w:t>listeLecture</w:t>
+      </w:r>
+      <w:proofErr w:type="spellEnd"/>
+      <w:r>
+        <w:t>/</w:t>
+      </w:r>
+      <w:proofErr w:type="spellStart"/>
+      <w:r>
+        <w:t>getPrivatePlaylist</w:t>
+      </w:r>
+      <w:proofErr w:type="spellEnd"/>
+      <w:r>
+        <w:t>?</w:t>
+      </w:r>
+      <w:proofErr w:type="gramEnd"/>
+      <w:r>
+        <w:t xml:space="preserve"> </w:t>
+      </w:r>
+      <w:proofErr w:type="spellStart"/>
+      <w:proofErr w:type="gramStart"/>
+      <w:r>
+        <w:t>idToken</w:t>
+      </w:r>
+      <w:proofErr w:type="spellEnd"/>
+      <w:proofErr w:type="gramEnd"/>
+      <w:r>
+        <w:t>=_________&amp;</w:t>
+      </w:r>
+      <w:proofErr w:type="spellStart"/>
+      <w:r>
+        <w:t>cle</w:t>
+      </w:r>
+      <w:proofErr w:type="spellEnd"/>
+      <w:r>
+        <w:t>=_________&amp;</w:t>
+      </w:r>
+      <w:proofErr w:type="spellStart"/>
+      <w:r>
+        <w:t>idPlaylist</w:t>
+      </w:r>
+      <w:proofErr w:type="spellEnd"/>
+      <w:r>
+        <w:t>=_________</w:t>
+      </w:r>
+    </w:p>
+    <w:p>
+      <w:pPr>
+        <w:ind w:left="-284" w:right="-800"/>
+      </w:pPr>
+      <w:proofErr w:type="spellStart"/>
+      <w:proofErr w:type="gramStart"/>
+      <w:r>
+        <w:t>getPrivatePlaylist</w:t>
+      </w:r>
+      <w:proofErr w:type="spellEnd"/>
+      <w:proofErr w:type="gramEnd"/>
+      <w:r>
+        <w:t xml:space="preserve">( </w:t>
+      </w:r>
+      <w:proofErr w:type="spellStart"/>
+      <w:r>
+        <w:t>pIdToken</w:t>
+      </w:r>
+      <w:proofErr w:type="spellEnd"/>
+      <w:r>
+        <w:t xml:space="preserve"> , </w:t>
+      </w:r>
+      <w:proofErr w:type="spellStart"/>
+      <w:r>
+        <w:t>pKey</w:t>
+      </w:r>
+      <w:proofErr w:type="spellEnd"/>
+      <w:r>
+        <w:t xml:space="preserve"> , </w:t>
+      </w:r>
+      <w:proofErr w:type="spellStart"/>
+      <w:r>
+        <w:t>pIdPlaylist</w:t>
+      </w:r>
+      <w:proofErr w:type="spellEnd"/>
+      <w:r>
+        <w:t xml:space="preserve"> )</w:t>
+      </w:r>
+    </w:p>
+    <w:p>
+      <w:pPr>
+        <w:ind w:left="-284" w:right="-800" w:firstLine="992"/>
+      </w:pPr>
+      <w:r>
+        <w:sym w:font="Wingdings" w:char="F0E0"/>
+      </w:r>
+      <w:r>
+        <w:t xml:space="preserve"> </w:t>
+      </w:r>
+      <w:r>
+        <w:t>Token</w:t>
+      </w:r>
+    </w:p>
+    <w:p>
+      <w:pPr>
+        <w:ind w:right="-800"/>
+      </w:pPr>
+    </w:p>
+    <w:p>
+      <w:pPr>
+        <w:ind w:left="-284" w:right="-800"/>
+      </w:pPr>
     </w:p>
     <w:p>
       <w:pPr>
@@ -2115,138 +2291,657 @@
         <w:t>listeLecture</w:t>
       </w:r>
       <w:r>
+        <w:t>/modify</w:t>
+      </w:r>
+      <w:proofErr w:type="gramStart"/>
+      <w:r>
+        <w:t>?idToken</w:t>
+      </w:r>
+      <w:proofErr w:type="gramEnd"/>
+      <w:r>
+        <w:t>=_________&amp;cle=_________</w:t>
+      </w:r>
+      <w:r>
+        <w:t>&amp;</w:t>
+      </w:r>
+      <w:r>
+        <w:t>idPlaylist=_________</w:t>
+      </w:r>
+      <w:r>
+        <w:t>&amp;nom=_________</w:t>
+      </w:r>
+    </w:p>
+    <w:p>
+      <w:pPr>
+        <w:ind w:left="-284" w:right="-800" w:firstLine="284"/>
+      </w:pPr>
+      <w:r>
+        <w:t xml:space="preserve">        </w:t>
+      </w:r>
+      <w:r>
+        <w:t>&amp;</w:t>
+      </w:r>
+      <w:proofErr w:type="spellStart"/>
+      <w:proofErr w:type="gramStart"/>
+      <w:r>
+        <w:t>publique</w:t>
+      </w:r>
+      <w:proofErr w:type="spellEnd"/>
+      <w:proofErr w:type="gramEnd"/>
+      <w:r>
+        <w:t>=_________&amp;active=______</w:t>
+      </w:r>
+    </w:p>
+    <w:p>
+      <w:pPr>
+        <w:ind w:left="-284" w:right="-800" w:firstLine="284"/>
+      </w:pPr>
+      <w:r>
+        <w:t xml:space="preserve">   </w:t>
+      </w:r>
+      <w:proofErr w:type="gramStart"/>
+      <w:r>
+        <w:t>modify</w:t>
+      </w:r>
+      <w:proofErr w:type="gramEnd"/>
+      <w:r>
+        <w:t xml:space="preserve">( </w:t>
+      </w:r>
+      <w:proofErr w:type="spellStart"/>
+      <w:r>
+        <w:t>pIdToken</w:t>
+      </w:r>
+      <w:proofErr w:type="spellEnd"/>
+      <w:r>
+        <w:t xml:space="preserve">, </w:t>
+      </w:r>
+      <w:proofErr w:type="spellStart"/>
+      <w:r>
+        <w:t>pKey</w:t>
+      </w:r>
+      <w:proofErr w:type="spellEnd"/>
+      <w:r>
+        <w:t xml:space="preserve">, </w:t>
+      </w:r>
+      <w:proofErr w:type="spellStart"/>
+      <w:r>
+        <w:t>pName</w:t>
+      </w:r>
+      <w:proofErr w:type="spellEnd"/>
+      <w:r>
+        <w:t xml:space="preserve">, </w:t>
+      </w:r>
+      <w:proofErr w:type="spellStart"/>
+      <w:r>
+        <w:t>pIsPublic</w:t>
+      </w:r>
+      <w:proofErr w:type="spellEnd"/>
+      <w:r>
+        <w:t xml:space="preserve">, </w:t>
+      </w:r>
+      <w:proofErr w:type="spellStart"/>
+      <w:r>
+        <w:t>pIsActive</w:t>
+      </w:r>
+      <w:proofErr w:type="spellEnd"/>
+      <w:r>
+        <w:t xml:space="preserve"> ) </w:t>
+      </w:r>
+    </w:p>
+    <w:p>
+      <w:pPr>
+        <w:ind w:left="-284" w:right="-800" w:firstLine="992"/>
+      </w:pPr>
+      <w:r>
+        <w:sym w:font="Wingdings" w:char="F0E0"/>
+      </w:r>
+      <w:r>
+        <w:t xml:space="preserve"> </w:t>
+      </w:r>
+      <w:r>
+        <w:t>Token</w:t>
+      </w:r>
+    </w:p>
+    <w:p>
+      <w:pPr>
+        <w:ind w:left="-284" w:right="-800"/>
+      </w:pPr>
+    </w:p>
+    <w:p>
+      <w:pPr>
+        <w:ind w:left="-284" w:right="-800"/>
+      </w:pPr>
+    </w:p>
+    <w:p>
+      <w:pPr>
+        <w:ind w:left="-284" w:right="-800"/>
+      </w:pPr>
+    </w:p>
+    <w:p>
+      <w:pPr>
+        <w:ind w:left="-284" w:right="-800"/>
+      </w:pPr>
+      <w:r>
+        <w:t xml:space="preserve">U5.1 </w:t>
+      </w:r>
+      <w:r>
+        <w:t>/service/</w:t>
+      </w:r>
+      <w:r>
+        <w:t>listeLecture</w:t>
+      </w:r>
+      <w:r>
+        <w:t>/setPlaylistName</w:t>
+      </w:r>
+      <w:proofErr w:type="gramStart"/>
+      <w:r>
+        <w:t>?idToken</w:t>
+      </w:r>
+      <w:proofErr w:type="gramEnd"/>
+      <w:r>
+        <w:t>=_________&amp;cle=_________</w:t>
+      </w:r>
+      <w:r>
+        <w:t>&amp;idPlaylist=_________</w:t>
+      </w:r>
+      <w:r>
+        <w:t>&amp;nom=_________</w:t>
+      </w:r>
+    </w:p>
+    <w:p>
+      <w:pPr>
+        <w:ind w:left="-284" w:right="-800"/>
+      </w:pPr>
+      <w:r>
+        <w:t xml:space="preserve"> </w:t>
+      </w:r>
+      <w:r>
+        <w:tab/>
+      </w:r>
+      <w:r>
+        <w:t xml:space="preserve">    </w:t>
+      </w:r>
+      <w:proofErr w:type="spellStart"/>
+      <w:proofErr w:type="gramStart"/>
+      <w:r>
+        <w:t>setPlaylistName</w:t>
+      </w:r>
+      <w:proofErr w:type="spellEnd"/>
+      <w:proofErr w:type="gramEnd"/>
+      <w:r>
+        <w:t>(</w:t>
+      </w:r>
+      <w:proofErr w:type="spellStart"/>
+      <w:r>
+        <w:t>pIdToken</w:t>
+      </w:r>
+      <w:proofErr w:type="spellEnd"/>
+      <w:r>
+        <w:t xml:space="preserve"> , </w:t>
+      </w:r>
+      <w:proofErr w:type="spellStart"/>
+      <w:r>
+        <w:t>pKey</w:t>
+      </w:r>
+      <w:proofErr w:type="spellEnd"/>
+      <w:r>
+        <w:t xml:space="preserve"> , </w:t>
+      </w:r>
+      <w:proofErr w:type="spellStart"/>
+      <w:r>
+        <w:t>pName</w:t>
+      </w:r>
+      <w:proofErr w:type="spellEnd"/>
+      <w:r>
+        <w:t xml:space="preserve"> )</w:t>
+      </w:r>
+    </w:p>
+    <w:p>
+      <w:pPr>
+        <w:ind w:left="-284" w:right="-800" w:firstLine="992"/>
+      </w:pPr>
+      <w:r>
+        <w:sym w:font="Wingdings" w:char="F0E0"/>
+      </w:r>
+      <w:r>
+        <w:t xml:space="preserve"> </w:t>
+      </w:r>
+      <w:r>
+        <w:t>Token</w:t>
+      </w:r>
+    </w:p>
+    <w:p>
+      <w:pPr>
+        <w:ind w:left="-284" w:right="-800" w:firstLine="992"/>
+      </w:pPr>
+    </w:p>
+    <w:p>
+      <w:pPr>
+        <w:ind w:left="-284" w:right="-800"/>
+      </w:pPr>
+      <w:r>
+        <w:t>U6</w:t>
+      </w:r>
+      <w:r>
+        <w:t>/service/</w:t>
+      </w:r>
+      <w:r>
+        <w:t>listeLecture</w:t>
+      </w:r>
+      <w:r>
+        <w:t>/setPlaylistActive</w:t>
+      </w:r>
+      <w:proofErr w:type="gramStart"/>
+      <w:r>
+        <w:t>?idToken</w:t>
+      </w:r>
+      <w:proofErr w:type="gramEnd"/>
+      <w:r>
+        <w:t>=_________&amp;cle=_________</w:t>
+      </w:r>
+      <w:r>
+        <w:t>&amp;idPlaylist=_________</w:t>
+      </w:r>
+      <w:r>
+        <w:t>&amp;</w:t>
+      </w:r>
+      <w:r>
+        <w:t>active</w:t>
+      </w:r>
+      <w:r>
+        <w:t>=_________</w:t>
+      </w:r>
+    </w:p>
+    <w:p>
+      <w:pPr>
+        <w:ind w:left="-284" w:right="-800"/>
+      </w:pPr>
+      <w:r>
+        <w:t xml:space="preserve"> </w:t>
+      </w:r>
+      <w:r>
+        <w:tab/>
+      </w:r>
+      <w:r>
+        <w:t xml:space="preserve">   </w:t>
+      </w:r>
+      <w:proofErr w:type="spellStart"/>
+      <w:proofErr w:type="gramStart"/>
+      <w:r>
+        <w:t>setPlaylistActive</w:t>
+      </w:r>
+      <w:proofErr w:type="spellEnd"/>
+      <w:proofErr w:type="gramEnd"/>
+      <w:r>
+        <w:t xml:space="preserve"> (</w:t>
+      </w:r>
+      <w:proofErr w:type="spellStart"/>
+      <w:r>
+        <w:t>pIdToken</w:t>
+      </w:r>
+      <w:proofErr w:type="spellEnd"/>
+      <w:r>
+        <w:t xml:space="preserve"> , </w:t>
+      </w:r>
+      <w:proofErr w:type="spellStart"/>
+      <w:r>
+        <w:t>pKey</w:t>
+      </w:r>
+      <w:proofErr w:type="spellEnd"/>
+      <w:r>
+        <w:t xml:space="preserve"> , </w:t>
+      </w:r>
+      <w:proofErr w:type="spellStart"/>
+      <w:r>
+        <w:t>pIsActive</w:t>
+      </w:r>
+      <w:proofErr w:type="spellEnd"/>
+      <w:r>
+        <w:t>)</w:t>
+      </w:r>
+    </w:p>
+    <w:p>
+      <w:pPr>
+        <w:ind w:left="-284" w:right="-800" w:firstLine="992"/>
+      </w:pPr>
+      <w:r>
+        <w:sym w:font="Wingdings" w:char="F0E0"/>
+      </w:r>
+      <w:r>
+        <w:t xml:space="preserve"> </w:t>
+      </w:r>
+      <w:r>
+        <w:t>Token</w:t>
+      </w:r>
+    </w:p>
+    <w:p>
+      <w:pPr>
+        <w:ind w:left="-284" w:right="-800" w:firstLine="992"/>
+      </w:pPr>
+    </w:p>
+    <w:p>
+      <w:pPr>
+        <w:ind w:left="-284" w:right="-800"/>
+      </w:pPr>
+      <w:r>
+        <w:t xml:space="preserve">U7 </w:t>
+      </w:r>
+      <w:r>
+        <w:t>/service/</w:t>
+      </w:r>
+      <w:r>
+        <w:t>listeLecture</w:t>
+      </w:r>
+      <w:r>
+        <w:t>/setPlaylistName</w:t>
+      </w:r>
+      <w:proofErr w:type="gramStart"/>
+      <w:r>
+        <w:t>?idToken</w:t>
+      </w:r>
+      <w:proofErr w:type="gramEnd"/>
+      <w:r>
+        <w:t>=_________&amp;cle=_________</w:t>
+      </w:r>
+      <w:r>
+        <w:t>&amp;idPlaylist=_________</w:t>
+      </w:r>
+      <w:r>
+        <w:t>&amp;</w:t>
+      </w:r>
+      <w:r>
+        <w:t>publique</w:t>
+      </w:r>
+      <w:r>
+        <w:t>=_________</w:t>
+      </w:r>
+    </w:p>
+    <w:p>
+      <w:pPr>
+        <w:ind w:left="-284" w:right="-800"/>
+      </w:pPr>
+      <w:r>
+        <w:t xml:space="preserve"> </w:t>
+      </w:r>
+      <w:r>
+        <w:tab/>
+      </w:r>
+      <w:r>
+        <w:t xml:space="preserve">    </w:t>
+      </w:r>
+      <w:proofErr w:type="spellStart"/>
+      <w:proofErr w:type="gramStart"/>
+      <w:r>
+        <w:t>setPlaylistPublic</w:t>
+      </w:r>
+      <w:proofErr w:type="spellEnd"/>
+      <w:proofErr w:type="gramEnd"/>
+      <w:r>
+        <w:t xml:space="preserve"> (</w:t>
+      </w:r>
+      <w:proofErr w:type="spellStart"/>
+      <w:r>
+        <w:t>pIdToken</w:t>
+      </w:r>
+      <w:proofErr w:type="spellEnd"/>
+      <w:r>
+        <w:t xml:space="preserve"> , </w:t>
+      </w:r>
+      <w:proofErr w:type="spellStart"/>
+      <w:r>
+        <w:t>pKey</w:t>
+      </w:r>
+      <w:proofErr w:type="spellEnd"/>
+      <w:r>
+        <w:t xml:space="preserve"> , </w:t>
+      </w:r>
+      <w:proofErr w:type="spellStart"/>
+      <w:r>
+        <w:t>pIsPublic</w:t>
+      </w:r>
+      <w:proofErr w:type="spellEnd"/>
+      <w:r>
+        <w:t>)</w:t>
+      </w:r>
+    </w:p>
+    <w:p>
+      <w:pPr>
+        <w:ind w:left="-284" w:right="-800" w:firstLine="992"/>
+      </w:pPr>
+      <w:r>
+        <w:sym w:font="Wingdings" w:char="F0E0"/>
+      </w:r>
+      <w:r>
+        <w:t xml:space="preserve"> </w:t>
+      </w:r>
+      <w:r>
+        <w:t>Token</w:t>
+      </w:r>
+    </w:p>
+    <w:p>
+      <w:pPr>
+        <w:ind w:left="-284" w:right="-800"/>
+      </w:pPr>
+    </w:p>
+    <w:p>
+      <w:pPr>
+        <w:ind w:left="-284" w:right="-800"/>
+      </w:pPr>
+      <w:r>
+        <w:t xml:space="preserve">A4 </w:t>
+      </w:r>
+      <w:r>
+        <w:t xml:space="preserve"> </w:t>
+      </w:r>
+      <w:r>
+        <w:t>/service/</w:t>
+      </w:r>
+      <w:r>
+        <w:t>listeLecture</w:t>
+      </w:r>
+      <w:r>
         <w:t>/</w:t>
       </w:r>
       <w:r>
-        <w:t>modify</w:t>
-      </w:r>
-      <w:proofErr w:type="gramStart"/>
-      <w:r>
-        <w:t>?idToken</w:t>
-      </w:r>
-      <w:proofErr w:type="gramEnd"/>
-      <w:r>
-        <w:t>=_________&amp;</w:t>
-      </w:r>
-      <w:r>
-        <w:t>cle=_________&amp;nom=_________&amp;publique=_________&amp;</w:t>
-      </w:r>
-      <w:r>
-        <w:t xml:space="preserve"> </w:t>
-      </w:r>
-      <w:r>
-        <w:t>active</w:t>
-      </w:r>
-      <w:r>
-        <w:t>=_________</w:t>
-      </w:r>
+        <w:t>getMyPlaylists</w:t>
+      </w:r>
+      <w:proofErr w:type="gramStart"/>
+      <w:r>
+        <w:t>?</w:t>
+      </w:r>
+      <w:r>
+        <w:t>idToken</w:t>
+      </w:r>
+      <w:proofErr w:type="gramEnd"/>
+      <w:r>
+        <w:t>=_________&amp;cle</w:t>
+      </w:r>
+      <w:r>
+        <w:t>=_________&amp;premier=_________&amp;dernier=_________</w:t>
+      </w:r>
+    </w:p>
+    <w:p>
+      <w:pPr>
+        <w:ind w:left="-284" w:right="-800"/>
+      </w:pPr>
+      <w:r>
+        <w:t xml:space="preserve">        </w:t>
+      </w:r>
+      <w:proofErr w:type="spellStart"/>
+      <w:proofErr w:type="gramStart"/>
+      <w:r>
+        <w:t>getMyPlaylists</w:t>
+      </w:r>
+      <w:proofErr w:type="spellEnd"/>
+      <w:proofErr w:type="gramEnd"/>
+      <w:r>
+        <w:t>(</w:t>
+      </w:r>
+      <w:proofErr w:type="spellStart"/>
+      <w:r>
+        <w:t>idToken</w:t>
+      </w:r>
+      <w:proofErr w:type="spellEnd"/>
+      <w:r>
+        <w:t xml:space="preserve">  , </w:t>
+      </w:r>
+      <w:proofErr w:type="spellStart"/>
+      <w:r>
+        <w:t>pKey</w:t>
+      </w:r>
+      <w:proofErr w:type="spellEnd"/>
+      <w:r>
+        <w:t xml:space="preserve">, </w:t>
+      </w:r>
+      <w:proofErr w:type="spellStart"/>
+      <w:r>
+        <w:t>pFirst</w:t>
+      </w:r>
+      <w:proofErr w:type="spellEnd"/>
+      <w:r>
+        <w:t xml:space="preserve"> </w:t>
+      </w:r>
+      <w:r>
+        <w:t xml:space="preserve"> , </w:t>
+      </w:r>
+      <w:proofErr w:type="spellStart"/>
+      <w:r>
+        <w:t>pLast</w:t>
+      </w:r>
+      <w:proofErr w:type="spellEnd"/>
+      <w:r>
+        <w:t>)</w:t>
+      </w:r>
+      <w:r>
+        <w:t xml:space="preserve"> </w:t>
+      </w:r>
+      <w:r>
+        <w:t>)</w:t>
+      </w:r>
+    </w:p>
+    <w:p>
+      <w:pPr>
+        <w:ind w:left="284" w:right="-800" w:firstLine="284"/>
+      </w:pPr>
+      <w:r>
+        <w:sym w:font="Wingdings" w:char="F0E0"/>
+      </w:r>
+      <w:r>
+        <w:t xml:space="preserve"> </w:t>
+      </w:r>
+      <w:r>
+        <w:t>List&lt;playlist&gt;</w:t>
+      </w:r>
+      <w:proofErr w:type="gramStart"/>
+      <w:r>
+        <w:t>{</w:t>
+      </w:r>
+      <w:r>
+        <w:t xml:space="preserve"> </w:t>
+      </w:r>
+      <w:proofErr w:type="spellStart"/>
+      <w:r>
+        <w:t>idUser</w:t>
+      </w:r>
+      <w:proofErr w:type="spellEnd"/>
+      <w:proofErr w:type="gramEnd"/>
+      <w:r>
+        <w:t xml:space="preserve"> , name , </w:t>
+      </w:r>
+      <w:proofErr w:type="spellStart"/>
+      <w:r>
+        <w:t>isPublic</w:t>
+      </w:r>
+      <w:proofErr w:type="spellEnd"/>
+      <w:r>
+        <w:t xml:space="preserve"> , </w:t>
+      </w:r>
+      <w:proofErr w:type="spellStart"/>
+      <w:r>
+        <w:t>isActive</w:t>
+      </w:r>
+      <w:proofErr w:type="spellEnd"/>
+      <w:r>
+        <w:t xml:space="preserve"> </w:t>
+      </w:r>
+      <w:r>
+        <w:t>, date</w:t>
+      </w:r>
+      <w:r>
+        <w:t xml:space="preserve">}  </w:t>
+      </w:r>
+      <w:r>
+        <w:t xml:space="preserve"> //TODO</w:t>
+      </w:r>
+    </w:p>
+    <w:p>
+      <w:pPr>
+        <w:ind w:left="284" w:right="-800" w:firstLine="284"/>
+      </w:pPr>
+      <w:r>
+        <w:sym w:font="Wingdings" w:char="F0E0"/>
+      </w:r>
+      <w:r>
+        <w:t xml:space="preserve"> </w:t>
+      </w:r>
+      <w:proofErr w:type="gramStart"/>
+      <w:r>
+        <w:t>null</w:t>
+      </w:r>
+      <w:proofErr w:type="gramEnd"/>
     </w:p>
     <w:p>
       <w:pPr>
         <w:ind w:left="-284" w:right="-800" w:firstLine="284"/>
       </w:pPr>
-      <w:proofErr w:type="gramStart"/>
-      <w:r>
-        <w:t>modify</w:t>
-      </w:r>
-      <w:proofErr w:type="gramEnd"/>
-      <w:r>
-        <w:t>(</w:t>
-      </w:r>
-      <w:proofErr w:type="spellStart"/>
-      <w:r>
-        <w:t>pIdToken</w:t>
-      </w:r>
-      <w:proofErr w:type="spellEnd"/>
-      <w:r>
-        <w:t xml:space="preserve"> , </w:t>
-      </w:r>
-      <w:proofErr w:type="spellStart"/>
-      <w:r>
-        <w:t>pKey</w:t>
-      </w:r>
-      <w:proofErr w:type="spellEnd"/>
-      <w:r>
-        <w:t xml:space="preserve"> , </w:t>
-      </w:r>
-      <w:proofErr w:type="spellStart"/>
-      <w:r>
-        <w:t>pName</w:t>
-      </w:r>
-      <w:proofErr w:type="spellEnd"/>
-      <w:r>
-        <w:t xml:space="preserve"> , </w:t>
-      </w:r>
-      <w:proofErr w:type="spellStart"/>
-      <w:r>
-        <w:t>pIsPublic</w:t>
-      </w:r>
-      <w:proofErr w:type="spellEnd"/>
-      <w:r>
-        <w:t xml:space="preserve"> , </w:t>
-      </w:r>
-      <w:proofErr w:type="spellStart"/>
-      <w:r>
-        <w:t>pIsActive</w:t>
-      </w:r>
-      <w:proofErr w:type="spellEnd"/>
-      <w:r>
-        <w:t xml:space="preserve"> )</w:t>
-      </w:r>
-    </w:p>
-    <w:p>
-      <w:pPr>
-        <w:ind w:left="-284" w:right="-800"/>
-      </w:pPr>
-    </w:p>
-    <w:p>
-      <w:pPr>
-        <w:ind w:left="-284" w:right="-800"/>
-      </w:pPr>
-    </w:p>
-    <w:p>
-      <w:pPr>
-        <w:ind w:left="-284" w:right="-800"/>
-      </w:pPr>
-    </w:p>
-    <w:p>
-      <w:pPr>
-        <w:ind w:left="-284" w:right="-800"/>
-      </w:pPr>
-    </w:p>
-    <w:p>
-      <w:pPr>
-        <w:ind w:left="-284" w:right="-800"/>
-      </w:pPr>
-    </w:p>
-    <w:p>
-      <w:pPr>
-        <w:ind w:left="-284" w:right="-800"/>
-      </w:pPr>
-    </w:p>
-    <w:p>
-      <w:pPr>
-        <w:ind w:left="-284" w:right="-800"/>
-      </w:pPr>
-    </w:p>
-    <w:p>
-      <w:pPr>
-        <w:ind w:left="-284" w:right="-800"/>
-      </w:pPr>
-    </w:p>
-    <w:p>
-      <w:pPr>
-        <w:ind w:left="-284" w:right="-800"/>
-      </w:pPr>
-    </w:p>
-    <w:p>
-      <w:pPr>
-        <w:ind w:left="-284" w:right="-800"/>
-      </w:pPr>
-    </w:p>
-    <w:p>
-      <w:pPr>
-        <w:ind w:left="-284" w:right="-800"/>
+    </w:p>
+    <w:p>
+      <w:pPr>
+        <w:ind w:left="-284" w:right="-426"/>
+      </w:pPr>
+      <w:r>
+        <w:t xml:space="preserve">A5 </w:t>
+      </w:r>
+      <w:proofErr w:type="spellStart"/>
+      <w:r>
+        <w:t>getPublicPlaylistList</w:t>
+      </w:r>
+      <w:proofErr w:type="spellEnd"/>
+    </w:p>
+    <w:p>
+      <w:pPr>
+        <w:ind w:left="-284" w:right="-426"/>
+      </w:pPr>
+      <w:r>
+        <w:t xml:space="preserve">A6 </w:t>
+      </w:r>
+      <w:proofErr w:type="spellStart"/>
+      <w:r>
+        <w:t>getMySongs</w:t>
+      </w:r>
+      <w:proofErr w:type="spellEnd"/>
+    </w:p>
+    <w:p>
+      <w:pPr>
+        <w:ind w:left="-284" w:right="-426"/>
+      </w:pPr>
+      <w:r>
+        <w:t xml:space="preserve">A7 </w:t>
+      </w:r>
+      <w:proofErr w:type="spellStart"/>
+      <w:r>
+        <w:t>getPublicSongsList</w:t>
+      </w:r>
+      <w:proofErr w:type="spellEnd"/>
+    </w:p>
+    <w:p>
+      <w:pPr>
+        <w:ind w:left="-284" w:right="-426"/>
+      </w:pPr>
+    </w:p>
+    <w:p>
+      <w:pPr>
+        <w:ind w:left="-284" w:right="-426"/>
       </w:pPr>
     </w:p>
     <w:p>
@@ -2255,54 +2950,78 @@
         <w:jc w:val="center"/>
       </w:pPr>
       <w:r>
-        <w:t>NOUVEAU***</w:t>
-      </w:r>
-    </w:p>
-    <w:p>
-      <w:pPr>
-        <w:ind w:left="-284" w:right="-800"/>
-      </w:pPr>
-      <w:r>
-        <w:t xml:space="preserve">P2 </w:t>
-      </w:r>
-      <w:r>
-        <w:t>/service/</w:t>
-      </w:r>
-      <w:r>
-        <w:t>listeLecture</w:t>
-      </w:r>
-      <w:r>
-        <w:t>/getPublicPlaylist</w:t>
-      </w:r>
-      <w:proofErr w:type="gramStart"/>
-      <w:r>
-        <w:t>?idToken</w:t>
-      </w:r>
-      <w:proofErr w:type="gramEnd"/>
-      <w:r>
-        <w:t>=_________&amp;cle=_________&amp;idPlaylist=_________</w:t>
-      </w:r>
-    </w:p>
-    <w:p>
-      <w:pPr>
-        <w:ind w:left="-284" w:right="-800"/>
-      </w:pPr>
-      <w:r>
-        <w:tab/>
-      </w:r>
-      <w:proofErr w:type="spellStart"/>
-      <w:proofErr w:type="gramStart"/>
-      <w:r>
-        <w:t>getPublicPlaylist</w:t>
-      </w:r>
-      <w:proofErr w:type="spellEnd"/>
-      <w:proofErr w:type="gramEnd"/>
-      <w:r>
-        <w:t xml:space="preserve">( </w:t>
-      </w:r>
-      <w:proofErr w:type="spellStart"/>
-      <w:r>
-        <w:t>pIdToken</w:t>
+        <w:t xml:space="preserve">Ne pas </w:t>
+      </w:r>
+      <w:proofErr w:type="spellStart"/>
+      <w:r>
+        <w:t>toucher</w:t>
+      </w:r>
+      <w:proofErr w:type="spellEnd"/>
+      <w:r>
+        <w:t xml:space="preserve"> for now***</w:t>
+      </w:r>
+    </w:p>
+    <w:p>
+      <w:pPr>
+        <w:ind w:left="-284" w:right="-426"/>
+      </w:pPr>
+    </w:p>
+    <w:p>
+      <w:pPr>
+        <w:ind w:left="-284" w:right="-426"/>
+      </w:pPr>
+      <w:proofErr w:type="gramStart"/>
+      <w:r>
+        <w:t xml:space="preserve">U14  </w:t>
+      </w:r>
+      <w:proofErr w:type="spellStart"/>
+      <w:r>
+        <w:t>addSongToPlaylist</w:t>
+      </w:r>
+      <w:proofErr w:type="spellEnd"/>
+      <w:proofErr w:type="gramEnd"/>
+      <w:r>
+        <w:t xml:space="preserve"> (</w:t>
+      </w:r>
+      <w:proofErr w:type="spellStart"/>
+      <w:r>
+        <w:t>idToken</w:t>
+      </w:r>
+      <w:proofErr w:type="spellEnd"/>
+      <w:r>
+        <w:t xml:space="preserve"> ,</w:t>
+      </w:r>
+      <w:proofErr w:type="spellStart"/>
+      <w:r>
+        <w:t>cle,idPlaylist,idSong</w:t>
+      </w:r>
+      <w:proofErr w:type="spellEnd"/>
+      <w:r>
+        <w:t>)</w:t>
+      </w:r>
+      <w:r>
+        <w:sym w:font="Wingdings" w:char="F0E0"/>
+      </w:r>
+      <w:r>
+        <w:t xml:space="preserve"> </w:t>
+      </w:r>
+      <w:r>
+        <w:t>playlist{</w:t>
+      </w:r>
+      <w:r>
+        <w:t xml:space="preserve"> </w:t>
+      </w:r>
+      <w:proofErr w:type="spellStart"/>
+      <w:r>
+        <w:t>idUser</w:t>
+      </w:r>
+      <w:proofErr w:type="spellEnd"/>
+      <w:r>
+        <w:t xml:space="preserve"> , name , </w:t>
+      </w:r>
+      <w:proofErr w:type="spellStart"/>
+      <w:r>
+        <w:t>isPublic</w:t>
       </w:r>
       <w:proofErr w:type="spellEnd"/>
       <w:r>
@@ -2310,7 +3029,44 @@
       </w:r>
       <w:proofErr w:type="spellStart"/>
       <w:r>
-        <w:t>pKey</w:t>
+        <w:t>isActive</w:t>
+      </w:r>
+      <w:proofErr w:type="spellEnd"/>
+      <w:r>
+        <w:t xml:space="preserve"> </w:t>
+      </w:r>
+      <w:r>
+        <w:t>, date} //TODO</w:t>
+      </w:r>
+    </w:p>
+    <w:p>
+      <w:pPr>
+        <w:ind w:left="-284" w:right="-800"/>
+      </w:pPr>
+      <w:proofErr w:type="gramStart"/>
+      <w:r>
+        <w:t xml:space="preserve">U15  </w:t>
+      </w:r>
+      <w:proofErr w:type="spellStart"/>
+      <w:r>
+        <w:t>removeSongFromPlaylist</w:t>
+      </w:r>
+      <w:proofErr w:type="spellEnd"/>
+      <w:proofErr w:type="gramEnd"/>
+      <w:r>
+        <w:t xml:space="preserve"> (</w:t>
+      </w:r>
+      <w:proofErr w:type="spellStart"/>
+      <w:r>
+        <w:t>idToken</w:t>
+      </w:r>
+      <w:proofErr w:type="spellEnd"/>
+      <w:r>
+        <w:t xml:space="preserve">  , </w:t>
+      </w:r>
+      <w:proofErr w:type="spellStart"/>
+      <w:r>
+        <w:t>cle</w:t>
       </w:r>
       <w:proofErr w:type="spellEnd"/>
       <w:r>
@@ -2318,593 +3074,24 @@
       </w:r>
       <w:proofErr w:type="spellStart"/>
       <w:r>
-        <w:t>pIdPlaylist</w:t>
-      </w:r>
-      <w:proofErr w:type="spellEnd"/>
-      <w:r>
-        <w:t xml:space="preserve"> )</w:t>
-      </w:r>
-    </w:p>
-    <w:p>
-      <w:pPr>
-        <w:ind w:left="-284" w:right="-800"/>
-      </w:pPr>
-    </w:p>
-    <w:p>
-      <w:pPr>
-        <w:ind w:left="-284" w:right="-800"/>
-      </w:pPr>
-      <w:proofErr w:type="gramStart"/>
-      <w:r>
-        <w:t xml:space="preserve">U4 </w:t>
-      </w:r>
-      <w:r>
-        <w:t>/service/</w:t>
-      </w:r>
-      <w:proofErr w:type="spellStart"/>
-      <w:r>
-        <w:t>listeLecture</w:t>
-      </w:r>
-      <w:proofErr w:type="spellEnd"/>
-      <w:r>
-        <w:t>/</w:t>
-      </w:r>
-      <w:proofErr w:type="spellStart"/>
-      <w:r>
-        <w:t>getPrivatePlaylist</w:t>
-      </w:r>
-      <w:proofErr w:type="spellEnd"/>
-      <w:r>
-        <w:t>?</w:t>
-      </w:r>
-      <w:proofErr w:type="gramEnd"/>
-      <w:r>
-        <w:t xml:space="preserve"> </w:t>
-      </w:r>
-      <w:proofErr w:type="spellStart"/>
-      <w:proofErr w:type="gramStart"/>
-      <w:r>
-        <w:t>idToken</w:t>
-      </w:r>
-      <w:proofErr w:type="spellEnd"/>
-      <w:proofErr w:type="gramEnd"/>
-      <w:r>
-        <w:t>=_________&amp;</w:t>
-      </w:r>
-      <w:proofErr w:type="spellStart"/>
-      <w:r>
-        <w:t>cle</w:t>
-      </w:r>
-      <w:proofErr w:type="spellEnd"/>
-      <w:r>
-        <w:t>=_________&amp;</w:t>
-      </w:r>
-      <w:proofErr w:type="spellStart"/>
-      <w:r>
         <w:t>idPlaylist</w:t>
       </w:r>
       <w:proofErr w:type="spellEnd"/>
       <w:r>
-        <w:t>=_________</w:t>
-      </w:r>
-    </w:p>
-    <w:p>
-      <w:pPr>
-        <w:ind w:left="-284" w:right="-800"/>
-      </w:pPr>
-      <w:proofErr w:type="spellStart"/>
-      <w:proofErr w:type="gramStart"/>
-      <w:r>
-        <w:t>getPrivatePlaylist</w:t>
-      </w:r>
-      <w:proofErr w:type="spellEnd"/>
-      <w:proofErr w:type="gramEnd"/>
-      <w:r>
-        <w:t xml:space="preserve">( </w:t>
-      </w:r>
-      <w:proofErr w:type="spellStart"/>
-      <w:r>
-        <w:t>pIdToken</w:t>
-      </w:r>
-      <w:proofErr w:type="spellEnd"/>
-      <w:r>
         <w:t xml:space="preserve"> , </w:t>
       </w:r>
       <w:proofErr w:type="spellStart"/>
       <w:r>
-        <w:t>pKey</w:t>
-      </w:r>
-      <w:proofErr w:type="spellEnd"/>
-      <w:r>
-        <w:t xml:space="preserve"> , </w:t>
-      </w:r>
-      <w:proofErr w:type="spellStart"/>
-      <w:r>
-        <w:t>pIdPlaylist</w:t>
-      </w:r>
-      <w:proofErr w:type="spellEnd"/>
-      <w:r>
-        <w:t xml:space="preserve"> )</w:t>
-      </w:r>
-    </w:p>
-    <w:p>
-      <w:pPr>
-        <w:ind w:left="-284" w:right="-800"/>
-      </w:pPr>
-      <w:bookmarkStart w:id="0" w:name="_GoBack"/>
-      <w:bookmarkEnd w:id="0"/>
-    </w:p>
-    <w:p>
-      <w:pPr>
-        <w:ind w:left="-284" w:right="-800"/>
-      </w:pPr>
-    </w:p>
-    <w:p>
-      <w:pPr>
-        <w:ind w:left="-284" w:right="-800"/>
-      </w:pPr>
-      <w:r>
-        <w:t xml:space="preserve">U5  </w:t>
-      </w:r>
-      <w:r>
-        <w:t>/service/</w:t>
-      </w:r>
-      <w:r>
-        <w:t>listeLecture</w:t>
-      </w:r>
-      <w:r>
-        <w:t>/modify</w:t>
-      </w:r>
-      <w:proofErr w:type="gramStart"/>
-      <w:r>
-        <w:t>?idToken</w:t>
-      </w:r>
-      <w:proofErr w:type="gramEnd"/>
-      <w:r>
-        <w:t>=_________&amp;cle=_________&amp;nom=_________&amp;publique=_________&amp;active=______</w:t>
-      </w:r>
-    </w:p>
-    <w:p>
-      <w:pPr>
-        <w:ind w:left="-284" w:right="-800" w:firstLine="284"/>
-      </w:pPr>
-      <w:r>
-        <w:t xml:space="preserve">   </w:t>
-      </w:r>
-      <w:proofErr w:type="gramStart"/>
-      <w:r>
-        <w:t>modify</w:t>
-      </w:r>
-      <w:proofErr w:type="gramEnd"/>
-      <w:r>
-        <w:t xml:space="preserve">( </w:t>
-      </w:r>
-      <w:proofErr w:type="spellStart"/>
-      <w:r>
-        <w:t>pIdToken</w:t>
-      </w:r>
-      <w:proofErr w:type="spellEnd"/>
-      <w:r>
-        <w:t xml:space="preserve">, </w:t>
-      </w:r>
-      <w:proofErr w:type="spellStart"/>
-      <w:r>
-        <w:t>pKey</w:t>
-      </w:r>
-      <w:proofErr w:type="spellEnd"/>
-      <w:r>
-        <w:t xml:space="preserve">, </w:t>
-      </w:r>
-      <w:proofErr w:type="spellStart"/>
-      <w:r>
-        <w:t>pName</w:t>
-      </w:r>
-      <w:proofErr w:type="spellEnd"/>
-      <w:r>
-        <w:t xml:space="preserve">, </w:t>
-      </w:r>
-      <w:proofErr w:type="spellStart"/>
-      <w:r>
-        <w:t>pIsPublic</w:t>
-      </w:r>
-      <w:proofErr w:type="spellEnd"/>
-      <w:r>
-        <w:t xml:space="preserve">, </w:t>
-      </w:r>
-      <w:proofErr w:type="spellStart"/>
-      <w:r>
-        <w:t>pIsActive</w:t>
-      </w:r>
-      <w:proofErr w:type="spellEnd"/>
-      <w:r>
-        <w:t xml:space="preserve"> ) </w:t>
-      </w:r>
-    </w:p>
-    <w:p>
-      <w:pPr>
-        <w:ind w:left="-284" w:right="-800" w:firstLine="992"/>
-      </w:pPr>
+        <w:t>idSong</w:t>
+      </w:r>
+      <w:proofErr w:type="spellEnd"/>
+      <w:r>
+        <w:t>)</w:t>
+      </w:r>
       <w:r>
         <w:sym w:font="Wingdings" w:char="F0E0"/>
       </w:r>
       <w:r>
-        <w:t xml:space="preserve"> </w:t>
-      </w:r>
-      <w:proofErr w:type="gramStart"/>
-      <w:r>
-        <w:t>playlist</w:t>
-      </w:r>
-      <w:proofErr w:type="gramEnd"/>
-      <w:r>
-        <w:t>{</w:t>
-      </w:r>
-      <w:r>
-        <w:t xml:space="preserve"> </w:t>
-      </w:r>
-      <w:proofErr w:type="spellStart"/>
-      <w:r>
-        <w:t>idUser</w:t>
-      </w:r>
-      <w:proofErr w:type="spellEnd"/>
-      <w:r>
-        <w:t xml:space="preserve"> , name , </w:t>
-      </w:r>
-      <w:proofErr w:type="spellStart"/>
-      <w:r>
-        <w:t>isPublic</w:t>
-      </w:r>
-      <w:proofErr w:type="spellEnd"/>
-      <w:r>
-        <w:t xml:space="preserve"> , </w:t>
-      </w:r>
-      <w:proofErr w:type="spellStart"/>
-      <w:r>
-        <w:t>isActive</w:t>
-      </w:r>
-      <w:proofErr w:type="spellEnd"/>
-      <w:r>
-        <w:t xml:space="preserve"> </w:t>
-      </w:r>
-      <w:r>
-        <w:t>, date} //TODO</w:t>
-      </w:r>
-    </w:p>
-    <w:p>
-      <w:pPr>
-        <w:ind w:left="-284" w:right="-800"/>
-      </w:pPr>
-    </w:p>
-    <w:p>
-      <w:pPr>
-        <w:ind w:left="-284" w:right="-800"/>
-      </w:pPr>
-      <w:r>
-        <w:t xml:space="preserve">U5.1 </w:t>
-      </w:r>
-      <w:r>
-        <w:t>/service/</w:t>
-      </w:r>
-      <w:r>
-        <w:t>listeLecture</w:t>
-      </w:r>
-      <w:r>
-        <w:t>/setPlaylistName</w:t>
-      </w:r>
-      <w:proofErr w:type="gramStart"/>
-      <w:r>
-        <w:t>?idToken</w:t>
-      </w:r>
-      <w:proofErr w:type="gramEnd"/>
-      <w:r>
-        <w:t>=_________&amp;cle=_________&amp;nom=_________</w:t>
-      </w:r>
-    </w:p>
-    <w:p>
-      <w:pPr>
-        <w:ind w:left="-284" w:right="-800"/>
-      </w:pPr>
-      <w:r>
-        <w:t xml:space="preserve"> </w:t>
-      </w:r>
-      <w:r>
-        <w:tab/>
-      </w:r>
-      <w:proofErr w:type="spellStart"/>
-      <w:proofErr w:type="gramStart"/>
-      <w:r>
-        <w:t>setPlaylistName</w:t>
-      </w:r>
-      <w:proofErr w:type="spellEnd"/>
-      <w:proofErr w:type="gramEnd"/>
-      <w:r>
-        <w:t>(</w:t>
-      </w:r>
-      <w:proofErr w:type="spellStart"/>
-      <w:r>
-        <w:t>pIdToken</w:t>
-      </w:r>
-      <w:proofErr w:type="spellEnd"/>
-      <w:r>
-        <w:t xml:space="preserve"> , </w:t>
-      </w:r>
-      <w:proofErr w:type="spellStart"/>
-      <w:r>
-        <w:t>pKey</w:t>
-      </w:r>
-      <w:proofErr w:type="spellEnd"/>
-      <w:r>
-        <w:t xml:space="preserve"> , </w:t>
-      </w:r>
-      <w:proofErr w:type="spellStart"/>
-      <w:r>
-        <w:t>pName</w:t>
-      </w:r>
-      <w:proofErr w:type="spellEnd"/>
-      <w:r>
-        <w:t xml:space="preserve"> )</w:t>
-      </w:r>
-    </w:p>
-    <w:p>
-      <w:pPr>
-        <w:ind w:left="-284" w:right="-800"/>
-      </w:pPr>
-      <w:r>
-        <w:t xml:space="preserve">    </w:t>
-      </w:r>
-      <w:r>
-        <w:tab/>
-      </w:r>
-    </w:p>
-    <w:p>
-      <w:pPr>
-        <w:ind w:left="-284" w:right="-800"/>
-      </w:pPr>
-      <w:r>
-        <w:t xml:space="preserve">    </w:t>
-      </w:r>
-    </w:p>
-    <w:p>
-      <w:pPr>
-        <w:ind w:left="-284" w:right="-800"/>
-      </w:pPr>
-      <w:r>
-        <w:t xml:space="preserve"> U6</w:t>
-      </w:r>
-      <w:r>
-        <w:t>/service/</w:t>
-      </w:r>
-      <w:r>
-        <w:t>listeLecture</w:t>
-      </w:r>
-      <w:r>
-        <w:t>/setPlaylistActive</w:t>
-      </w:r>
-      <w:proofErr w:type="gramStart"/>
-      <w:r>
-        <w:t>?idToken</w:t>
-      </w:r>
-      <w:proofErr w:type="gramEnd"/>
-      <w:r>
-        <w:t>=_________&amp;cle=_________&amp;</w:t>
-      </w:r>
-      <w:r>
-        <w:t>active</w:t>
-      </w:r>
-      <w:r>
-        <w:t>=_________</w:t>
-      </w:r>
-    </w:p>
-    <w:p>
-      <w:pPr>
-        <w:ind w:left="-284" w:right="-800"/>
-      </w:pPr>
-      <w:r>
-        <w:t xml:space="preserve"> </w:t>
-      </w:r>
-      <w:r>
-        <w:tab/>
-      </w:r>
-      <w:proofErr w:type="spellStart"/>
-      <w:proofErr w:type="gramStart"/>
-      <w:r>
-        <w:t>setPlaylistActive</w:t>
-      </w:r>
-      <w:proofErr w:type="spellEnd"/>
-      <w:proofErr w:type="gramEnd"/>
-      <w:r>
-        <w:t xml:space="preserve"> (</w:t>
-      </w:r>
-      <w:proofErr w:type="spellStart"/>
-      <w:r>
-        <w:t>pIdToken</w:t>
-      </w:r>
-      <w:proofErr w:type="spellEnd"/>
-      <w:r>
-        <w:t xml:space="preserve"> , </w:t>
-      </w:r>
-      <w:proofErr w:type="spellStart"/>
-      <w:r>
-        <w:t>pKey</w:t>
-      </w:r>
-      <w:proofErr w:type="spellEnd"/>
-      <w:r>
-        <w:t xml:space="preserve"> , </w:t>
-      </w:r>
-      <w:proofErr w:type="spellStart"/>
-      <w:r>
-        <w:t>pIsActive</w:t>
-      </w:r>
-      <w:proofErr w:type="spellEnd"/>
-      <w:r>
-        <w:t>)</w:t>
-      </w:r>
-    </w:p>
-    <w:p>
-      <w:pPr>
-        <w:ind w:left="-284" w:right="-800"/>
-      </w:pPr>
-    </w:p>
-    <w:p>
-      <w:pPr>
-        <w:ind w:left="-284" w:right="-800"/>
-      </w:pPr>
-      <w:r>
-        <w:t xml:space="preserve">U7 </w:t>
-      </w:r>
-      <w:r>
-        <w:t>/service/</w:t>
-      </w:r>
-      <w:r>
-        <w:t>listeLecture</w:t>
-      </w:r>
-      <w:r>
-        <w:t>/setPlaylistName</w:t>
-      </w:r>
-      <w:proofErr w:type="gramStart"/>
-      <w:r>
-        <w:t>?idToken</w:t>
-      </w:r>
-      <w:proofErr w:type="gramEnd"/>
-      <w:r>
-        <w:t>=_________&amp;cle=_________&amp;</w:t>
-      </w:r>
-      <w:r>
-        <w:t>publique</w:t>
-      </w:r>
-      <w:r>
-        <w:t>=_________</w:t>
-      </w:r>
-    </w:p>
-    <w:p>
-      <w:pPr>
-        <w:ind w:left="-284" w:right="-800"/>
-      </w:pPr>
-      <w:r>
-        <w:t xml:space="preserve"> </w:t>
-      </w:r>
-      <w:r>
-        <w:tab/>
-      </w:r>
-      <w:proofErr w:type="spellStart"/>
-      <w:proofErr w:type="gramStart"/>
-      <w:r>
-        <w:t>setPlaylistPublic</w:t>
-      </w:r>
-      <w:proofErr w:type="spellEnd"/>
-      <w:proofErr w:type="gramEnd"/>
-      <w:r>
-        <w:t xml:space="preserve"> (</w:t>
-      </w:r>
-      <w:proofErr w:type="spellStart"/>
-      <w:r>
-        <w:t>pIdToken</w:t>
-      </w:r>
-      <w:proofErr w:type="spellEnd"/>
-      <w:r>
-        <w:t xml:space="preserve"> , </w:t>
-      </w:r>
-      <w:proofErr w:type="spellStart"/>
-      <w:r>
-        <w:t>pKey</w:t>
-      </w:r>
-      <w:proofErr w:type="spellEnd"/>
-      <w:r>
-        <w:t xml:space="preserve"> , </w:t>
-      </w:r>
-      <w:proofErr w:type="spellStart"/>
-      <w:r>
-        <w:t>pIsPublic</w:t>
-      </w:r>
-      <w:proofErr w:type="spellEnd"/>
-      <w:r>
-        <w:t>)</w:t>
-      </w:r>
-    </w:p>
-    <w:p>
-      <w:pPr>
-        <w:ind w:left="-284" w:right="-800"/>
-      </w:pPr>
-    </w:p>
-    <w:p>
-      <w:pPr>
-        <w:ind w:left="-284" w:right="-426"/>
-      </w:pPr>
-    </w:p>
-    <w:p>
-      <w:pPr>
-        <w:ind w:left="-284" w:right="-426"/>
-      </w:pPr>
-    </w:p>
-    <w:p>
-      <w:pPr>
-        <w:ind w:left="-284" w:right="-426"/>
-      </w:pPr>
-    </w:p>
-    <w:p>
-      <w:pPr>
-        <w:pStyle w:val="Titre2"/>
-        <w:jc w:val="center"/>
-      </w:pPr>
-      <w:r>
-        <w:t xml:space="preserve">Ne pas </w:t>
-      </w:r>
-      <w:proofErr w:type="spellStart"/>
-      <w:r>
-        <w:t>toucher</w:t>
-      </w:r>
-      <w:proofErr w:type="spellEnd"/>
-      <w:r>
-        <w:t xml:space="preserve"> for now</w:t>
-      </w:r>
-      <w:r>
-        <w:t>***</w:t>
-      </w:r>
-    </w:p>
-    <w:p>
-      <w:pPr>
-        <w:ind w:left="-284" w:right="-426"/>
-      </w:pPr>
-    </w:p>
-    <w:p>
-      <w:pPr>
-        <w:ind w:left="-284" w:right="-426"/>
-      </w:pPr>
-      <w:proofErr w:type="gramStart"/>
-      <w:r>
-        <w:t xml:space="preserve">U14  </w:t>
-      </w:r>
-      <w:proofErr w:type="spellStart"/>
-      <w:r>
-        <w:t>addSongToPlaylist</w:t>
-      </w:r>
-      <w:proofErr w:type="spellEnd"/>
-      <w:proofErr w:type="gramEnd"/>
-      <w:r>
-        <w:t xml:space="preserve"> (</w:t>
-      </w:r>
-      <w:proofErr w:type="spellStart"/>
-      <w:r>
-        <w:t>idToken</w:t>
-      </w:r>
-      <w:proofErr w:type="spellEnd"/>
-      <w:r>
-        <w:t xml:space="preserve"> ,</w:t>
-      </w:r>
-      <w:proofErr w:type="spellStart"/>
-      <w:r>
-        <w:t>cle,idPlaylist,idSong</w:t>
-      </w:r>
-      <w:proofErr w:type="spellEnd"/>
-      <w:r>
-        <w:t>)</w:t>
-      </w:r>
-      <w:r>
-        <w:sym w:font="Wingdings" w:char="F0E0"/>
-      </w:r>
-      <w:r>
-        <w:t xml:space="preserve"> </w:t>
-      </w:r>
-      <w:r>
         <w:t>playlist{</w:t>
       </w:r>
       <w:r>
@@ -2912,187 +3099,11 @@
       </w:r>
       <w:proofErr w:type="spellStart"/>
       <w:r>
-        <w:t>idUser</w:t>
-      </w:r>
-      <w:proofErr w:type="spellEnd"/>
-      <w:r>
-        <w:t xml:space="preserve"> , name , </w:t>
-      </w:r>
-      <w:proofErr w:type="spellStart"/>
-      <w:r>
-        <w:t>isPublic</w:t>
-      </w:r>
-      <w:proofErr w:type="spellEnd"/>
-      <w:r>
-        <w:t xml:space="preserve"> , </w:t>
-      </w:r>
-      <w:proofErr w:type="spellStart"/>
-      <w:r>
-        <w:t>isActive</w:t>
-      </w:r>
-      <w:proofErr w:type="spellEnd"/>
-      <w:r>
-        <w:t xml:space="preserve"> </w:t>
-      </w:r>
-      <w:r>
-        <w:t>, date} //TODO</w:t>
-      </w:r>
-    </w:p>
-    <w:p>
-      <w:pPr>
-        <w:ind w:left="-284" w:right="-800"/>
-      </w:pPr>
-      <w:proofErr w:type="gramStart"/>
-      <w:r>
-        <w:t xml:space="preserve">U15  </w:t>
-      </w:r>
-      <w:proofErr w:type="spellStart"/>
-      <w:r>
-        <w:t>removeSongFromPlaylist</w:t>
-      </w:r>
-      <w:proofErr w:type="spellEnd"/>
-      <w:proofErr w:type="gramEnd"/>
-      <w:r>
-        <w:t xml:space="preserve"> (</w:t>
-      </w:r>
-      <w:proofErr w:type="spellStart"/>
-      <w:r>
-        <w:t>idToken</w:t>
-      </w:r>
-      <w:proofErr w:type="spellEnd"/>
-      <w:r>
-        <w:t xml:space="preserve">  , </w:t>
-      </w:r>
-      <w:proofErr w:type="spellStart"/>
-      <w:r>
-        <w:t>cle</w:t>
-      </w:r>
-      <w:proofErr w:type="spellEnd"/>
-      <w:r>
-        <w:t xml:space="preserve"> , </w:t>
-      </w:r>
-      <w:proofErr w:type="spellStart"/>
-      <w:r>
-        <w:t>idPlaylist</w:t>
-      </w:r>
-      <w:proofErr w:type="spellEnd"/>
-      <w:r>
-        <w:t xml:space="preserve"> , </w:t>
-      </w:r>
-      <w:proofErr w:type="spellStart"/>
-      <w:r>
-        <w:t>idSong</w:t>
-      </w:r>
-      <w:proofErr w:type="spellEnd"/>
-      <w:r>
-        <w:t>)</w:t>
-      </w:r>
-      <w:r>
-        <w:sym w:font="Wingdings" w:char="F0E0"/>
-      </w:r>
-      <w:r>
-        <w:t>playlist{</w:t>
-      </w:r>
-      <w:r>
-        <w:t xml:space="preserve"> </w:t>
-      </w:r>
-      <w:proofErr w:type="spellStart"/>
-      <w:r>
         <w:t>idUser,name,isPublic,isActive,date</w:t>
       </w:r>
       <w:proofErr w:type="spellEnd"/>
       <w:r>
         <w:t>} //TODO</w:t>
-      </w:r>
-    </w:p>
-    <w:p>
-      <w:pPr>
-        <w:ind w:left="-284" w:right="-800"/>
-      </w:pPr>
-    </w:p>
-    <w:p>
-      <w:pPr>
-        <w:ind w:left="-284" w:right="-800"/>
-      </w:pPr>
-      <w:r>
-        <w:t xml:space="preserve">??? </w:t>
-      </w:r>
-      <w:proofErr w:type="spellStart"/>
-      <w:proofErr w:type="gramStart"/>
-      <w:r>
-        <w:t>getMyPlaylists</w:t>
-      </w:r>
-      <w:proofErr w:type="spellEnd"/>
-      <w:proofErr w:type="gramEnd"/>
-      <w:r>
-        <w:t>(</w:t>
-      </w:r>
-      <w:proofErr w:type="spellStart"/>
-      <w:r>
-        <w:t>idToken</w:t>
-      </w:r>
-      <w:proofErr w:type="spellEnd"/>
-      <w:r>
-        <w:t xml:space="preserve">  , </w:t>
-      </w:r>
-      <w:proofErr w:type="spellStart"/>
-      <w:r>
-        <w:t>cle</w:t>
-      </w:r>
-      <w:proofErr w:type="spellEnd"/>
-      <w:r>
-        <w:t xml:space="preserve"> )</w:t>
-      </w:r>
-      <w:r>
-        <w:t xml:space="preserve"> </w:t>
-      </w:r>
-      <w:r>
-        <w:t>)</w:t>
-      </w:r>
-      <w:r>
-        <w:sym w:font="Wingdings" w:char="F0E0"/>
-      </w:r>
-      <w:r>
-        <w:t xml:space="preserve"> </w:t>
-      </w:r>
-      <w:r>
-        <w:t>List&lt;playlist&gt;{</w:t>
-      </w:r>
-      <w:r>
-        <w:t xml:space="preserve"> </w:t>
-      </w:r>
-      <w:proofErr w:type="spellStart"/>
-      <w:r>
-        <w:t>idUser</w:t>
-      </w:r>
-      <w:proofErr w:type="spellEnd"/>
-      <w:r>
-        <w:t xml:space="preserve"> , name , </w:t>
-      </w:r>
-      <w:proofErr w:type="spellStart"/>
-      <w:r>
-        <w:t>isPublic</w:t>
-      </w:r>
-      <w:proofErr w:type="spellEnd"/>
-      <w:r>
-        <w:t xml:space="preserve"> , </w:t>
-      </w:r>
-      <w:proofErr w:type="spellStart"/>
-      <w:r>
-        <w:t>isActive</w:t>
-      </w:r>
-      <w:proofErr w:type="spellEnd"/>
-      <w:r>
-        <w:t xml:space="preserve"> </w:t>
-      </w:r>
-      <w:r>
-        <w:t>, date</w:t>
-      </w:r>
-      <w:r>
-        <w:t xml:space="preserve">}  </w:t>
-      </w:r>
-      <w:r>
-        <w:t xml:space="preserve"> //TODO</w:t>
       </w:r>
     </w:p>
     <w:p>

</xml_diff>